<commit_message>
add Allen's part to process report
</commit_message>
<xml_diff>
--- a/Report Files/process.docx
+++ b/Report Files/process.docx
@@ -1,6 +1,6 @@
 
 <file path=word/document.xml><?xml version="1.0" encoding="utf-8"?>
-<w:document xmlns:wpc="http://schemas.microsoft.com/office/word/2010/wordprocessingCanvas" xmlns:mc="http://schemas.openxmlformats.org/markup-compatibility/2006" xmlns:o="urn:schemas-microsoft-com:office:office" xmlns:r="http://schemas.openxmlformats.org/officeDocument/2006/relationships" xmlns:m="http://schemas.openxmlformats.org/officeDocument/2006/math" xmlns:v="urn:schemas-microsoft-com:vml" xmlns:wp14="http://schemas.microsoft.com/office/word/2010/wordprocessingDrawing" xmlns:wp="http://schemas.openxmlformats.org/drawingml/2006/wordprocessingDrawing" xmlns:w10="urn:schemas-microsoft-com:office:word" xmlns:w="http://schemas.openxmlformats.org/wordprocessingml/2006/main" xmlns:w14="http://schemas.microsoft.com/office/word/2010/wordml" xmlns:w15="http://schemas.microsoft.com/office/word/2012/wordml" xmlns:wpg="http://schemas.microsoft.com/office/word/2010/wordprocessingGroup" xmlns:wpi="http://schemas.microsoft.com/office/word/2010/wordprocessingInk" xmlns:wne="http://schemas.microsoft.com/office/word/2006/wordml" xmlns:wps="http://schemas.microsoft.com/office/word/2010/wordprocessingShape" mc:Ignorable="w14 w15 wp14">
+<w:document xmlns:wpc="http://schemas.microsoft.com/office/word/2010/wordprocessingCanvas" xmlns:mc="http://schemas.openxmlformats.org/markup-compatibility/2006" xmlns:o="urn:schemas-microsoft-com:office:office" xmlns:r="http://schemas.openxmlformats.org/officeDocument/2006/relationships" xmlns:m="http://schemas.openxmlformats.org/officeDocument/2006/math" xmlns:v="urn:schemas-microsoft-com:vml" xmlns:wp14="http://schemas.microsoft.com/office/word/2010/wordprocessingDrawing" xmlns:wp="http://schemas.openxmlformats.org/drawingml/2006/wordprocessingDrawing" xmlns:w10="urn:schemas-microsoft-com:office:word" xmlns:w="http://schemas.openxmlformats.org/wordprocessingml/2006/main" xmlns:w14="http://schemas.microsoft.com/office/word/2010/wordml" xmlns:wpg="http://schemas.microsoft.com/office/word/2010/wordprocessingGroup" xmlns:wpi="http://schemas.microsoft.com/office/word/2010/wordprocessingInk" xmlns:wne="http://schemas.microsoft.com/office/word/2006/wordml" xmlns:wps="http://schemas.microsoft.com/office/word/2010/wordprocessingShape" mc:Ignorable="w14 wp14">
   <w:body>
     <w:p>
       <w:pPr>
@@ -36,7 +36,25 @@
           <w:sz w:val="24"/>
           <w:szCs w:val="24"/>
         </w:rPr>
-        <w:t>For this phase, we segmented our task into various sub-problems and assigned at least one task to each of the members on the team. To co-ordinate our individual activities and ensure that we reached our deadlines, we held meetings – either on skype or in person – to discuss our progress and next steps. The frequency and time of these meetings were decided by the scrum master. Additionally, the scrum master was responsible for taking notes at each of our meetings and recording the progress of the group. The scrum master also analyzed our team meetings and synchronized and adjusted our plans as necessary. Our team elected Daniel to be our scrum master, however due to personal matters, this was later changed to Allen.</w:t>
+        <w:t xml:space="preserve">For this phase, we segmented our task into various sub-problems and assigned at least one task to each of the members on the team. To co-ordinate our individual activities and ensure that we reached our deadlines, we held meetings – either on skype or in person – to discuss our progress and next steps. The frequency and time of these meetings were decided by the scrum master. Additionally, the scrum master was responsible for taking notes at each of our meetings and recording the progress of the group. The scrum master also analyzed our team meetings and synchronized and adjusted our plans as necessary. Our team elected Daniel to be our scrum master, however due to personal </w:t>
+      </w:r>
+      <w:proofErr w:type="gramStart"/>
+      <w:r>
+        <w:rPr>
+          <w:rFonts w:ascii="Times New Roman" w:eastAsia="Times New Roman" w:hAnsi="Times New Roman" w:cs="Times New Roman"/>
+          <w:sz w:val="24"/>
+          <w:szCs w:val="24"/>
+        </w:rPr>
+        <w:t>matters,</w:t>
+      </w:r>
+      <w:proofErr w:type="gramEnd"/>
+      <w:r>
+        <w:rPr>
+          <w:rFonts w:ascii="Times New Roman" w:eastAsia="Times New Roman" w:hAnsi="Times New Roman" w:cs="Times New Roman"/>
+          <w:sz w:val="24"/>
+          <w:szCs w:val="24"/>
+        </w:rPr>
+        <w:t xml:space="preserve"> this was later changed to Allen.</w:t>
       </w:r>
     </w:p>
     <w:p>
@@ -249,8 +267,17 @@
           <w:rFonts w:ascii="Times New Roman" w:hAnsi="Times New Roman" w:cs="Times New Roman"/>
           <w:sz w:val="24"/>
         </w:rPr>
-        <w:t>for user to see their profile, settings, etc</w:t>
-      </w:r>
+        <w:t xml:space="preserve">for user to see their profile, settings, </w:t>
+      </w:r>
+      <w:proofErr w:type="spellStart"/>
+      <w:r>
+        <w:rPr>
+          <w:rFonts w:ascii="Times New Roman" w:hAnsi="Times New Roman" w:cs="Times New Roman"/>
+          <w:sz w:val="24"/>
+        </w:rPr>
+        <w:t>etc</w:t>
+      </w:r>
+      <w:proofErr w:type="spellEnd"/>
       <w:r>
         <w:rPr>
           <w:rFonts w:ascii="Times New Roman" w:hAnsi="Times New Roman" w:cs="Times New Roman"/>
@@ -327,7 +354,23 @@
           <w:rFonts w:ascii="Times New Roman" w:hAnsi="Times New Roman" w:cs="Times New Roman"/>
           <w:sz w:val="24"/>
         </w:rPr>
-        <w:t>Include in content for what the Programming Tree webpage is about, and what is offers to users who are interested in learning C</w:t>
+        <w:t xml:space="preserve">Include in content for what the Programming Tree webpage is about, and what </w:t>
+      </w:r>
+      <w:proofErr w:type="gramStart"/>
+      <w:r>
+        <w:rPr>
+          <w:rFonts w:ascii="Times New Roman" w:hAnsi="Times New Roman" w:cs="Times New Roman"/>
+          <w:sz w:val="24"/>
+        </w:rPr>
+        <w:t>is</w:t>
+      </w:r>
+      <w:proofErr w:type="gramEnd"/>
+      <w:r>
+        <w:rPr>
+          <w:rFonts w:ascii="Times New Roman" w:hAnsi="Times New Roman" w:cs="Times New Roman"/>
+          <w:sz w:val="24"/>
+        </w:rPr>
+        <w:t xml:space="preserve"> offers to users who are interested in learning C</w:t>
       </w:r>
       <w:r>
         <w:rPr>
@@ -336,8 +379,6 @@
         </w:rPr>
         <w:t>.</w:t>
       </w:r>
-      <w:bookmarkStart w:id="0" w:name="_GoBack"/>
-      <w:bookmarkEnd w:id="0"/>
     </w:p>
     <w:p>
       <w:pPr>
@@ -366,12 +407,21 @@
         </w:rPr>
         <w:t xml:space="preserve"> [</w:t>
       </w:r>
-      <w:r>
-        <w:rPr>
-          <w:rFonts w:ascii="Times New Roman" w:hAnsi="Times New Roman" w:cs="Times New Roman"/>
-          <w:sz w:val="24"/>
-        </w:rPr>
-        <w:t>Shamama and Daniel</w:t>
+      <w:proofErr w:type="spellStart"/>
+      <w:r>
+        <w:rPr>
+          <w:rFonts w:ascii="Times New Roman" w:hAnsi="Times New Roman" w:cs="Times New Roman"/>
+          <w:sz w:val="24"/>
+        </w:rPr>
+        <w:t>Shamama</w:t>
+      </w:r>
+      <w:proofErr w:type="spellEnd"/>
+      <w:r>
+        <w:rPr>
+          <w:rFonts w:ascii="Times New Roman" w:hAnsi="Times New Roman" w:cs="Times New Roman"/>
+          <w:sz w:val="24"/>
+        </w:rPr>
+        <w:t xml:space="preserve"> and Daniel</w:t>
       </w:r>
       <w:r>
         <w:rPr>
@@ -400,6 +450,7 @@
           <w:sz w:val="24"/>
         </w:rPr>
       </w:pPr>
+      <w:proofErr w:type="spellStart"/>
       <w:r>
         <w:rPr>
           <w:rFonts w:ascii="Times New Roman" w:hAnsi="Times New Roman" w:cs="Times New Roman"/>
@@ -412,7 +463,15 @@
           <w:rFonts w:ascii="Times New Roman" w:hAnsi="Times New Roman" w:cs="Times New Roman"/>
           <w:sz w:val="24"/>
         </w:rPr>
-        <w:t>ma had some experience in HTML &amp;</w:t>
+        <w:t>ma</w:t>
+      </w:r>
+      <w:proofErr w:type="spellEnd"/>
+      <w:r>
+        <w:rPr>
+          <w:rFonts w:ascii="Times New Roman" w:hAnsi="Times New Roman" w:cs="Times New Roman"/>
+          <w:sz w:val="24"/>
+        </w:rPr>
+        <w:t xml:space="preserve"> had some experience in HTML &amp;</w:t>
       </w:r>
       <w:r>
         <w:rPr>
@@ -1723,7 +1782,23 @@
           <w:rFonts w:ascii="Times New Roman" w:hAnsi="Times New Roman" w:cs="Times New Roman"/>
           <w:sz w:val="24"/>
         </w:rPr>
-        <w:t xml:space="preserve">TA suggested to have a “simple” C compiler implemented to use in our project for the exercises. </w:t>
+        <w:t xml:space="preserve">TA suggested </w:t>
+      </w:r>
+      <w:proofErr w:type="gramStart"/>
+      <w:r>
+        <w:rPr>
+          <w:rFonts w:ascii="Times New Roman" w:hAnsi="Times New Roman" w:cs="Times New Roman"/>
+          <w:sz w:val="24"/>
+        </w:rPr>
+        <w:t>to have</w:t>
+      </w:r>
+      <w:proofErr w:type="gramEnd"/>
+      <w:r>
+        <w:rPr>
+          <w:rFonts w:ascii="Times New Roman" w:hAnsi="Times New Roman" w:cs="Times New Roman"/>
+          <w:sz w:val="24"/>
+        </w:rPr>
+        <w:t xml:space="preserve"> a “simple” C compiler implemented to use in our project for the exercises. </w:t>
       </w:r>
     </w:p>
     <w:p>
@@ -1790,7 +1865,23 @@
           <w:rFonts w:ascii="Times New Roman" w:hAnsi="Times New Roman" w:cs="Times New Roman"/>
           <w:sz w:val="24"/>
         </w:rPr>
-        <w:t>The front-end that is r</w:t>
+        <w:t xml:space="preserve">The front-end that </w:t>
+      </w:r>
+      <w:proofErr w:type="gramStart"/>
+      <w:r>
+        <w:rPr>
+          <w:rFonts w:ascii="Times New Roman" w:hAnsi="Times New Roman" w:cs="Times New Roman"/>
+          <w:sz w:val="24"/>
+        </w:rPr>
+        <w:t>is</w:t>
+      </w:r>
+      <w:proofErr w:type="gramEnd"/>
+      <w:r>
+        <w:rPr>
+          <w:rFonts w:ascii="Times New Roman" w:hAnsi="Times New Roman" w:cs="Times New Roman"/>
+          <w:sz w:val="24"/>
+        </w:rPr>
+        <w:t xml:space="preserve"> r</w:t>
       </w:r>
       <w:r>
         <w:rPr>
@@ -1830,7 +1921,39 @@
           <w:rFonts w:ascii="Times New Roman" w:hAnsi="Times New Roman" w:cs="Times New Roman"/>
           <w:sz w:val="24"/>
         </w:rPr>
-        <w:t>ack-end members responsible for visual elements and different components of the page were left to Allen, Wenfeng, Flora and Shamama. Allen and Wenfeng decided to take on the task of researching and implementing the C compiler; while Shamama and Flora decided on implementing the Programming Tree data structure. Daniel also agreed to taking down the update minutes and the role of Scrum master.</w:t>
+        <w:t xml:space="preserve">ack-end members responsible for visual elements and different components of the page were left to Allen, Wenfeng, Flora and </w:t>
+      </w:r>
+      <w:proofErr w:type="spellStart"/>
+      <w:r>
+        <w:rPr>
+          <w:rFonts w:ascii="Times New Roman" w:hAnsi="Times New Roman" w:cs="Times New Roman"/>
+          <w:sz w:val="24"/>
+        </w:rPr>
+        <w:t>Shamama</w:t>
+      </w:r>
+      <w:proofErr w:type="spellEnd"/>
+      <w:r>
+        <w:rPr>
+          <w:rFonts w:ascii="Times New Roman" w:hAnsi="Times New Roman" w:cs="Times New Roman"/>
+          <w:sz w:val="24"/>
+        </w:rPr>
+        <w:t xml:space="preserve">. Allen and Wenfeng decided to take on the task of researching and implementing the C compiler; while </w:t>
+      </w:r>
+      <w:proofErr w:type="spellStart"/>
+      <w:r>
+        <w:rPr>
+          <w:rFonts w:ascii="Times New Roman" w:hAnsi="Times New Roman" w:cs="Times New Roman"/>
+          <w:sz w:val="24"/>
+        </w:rPr>
+        <w:t>Shamama</w:t>
+      </w:r>
+      <w:proofErr w:type="spellEnd"/>
+      <w:r>
+        <w:rPr>
+          <w:rFonts w:ascii="Times New Roman" w:hAnsi="Times New Roman" w:cs="Times New Roman"/>
+          <w:sz w:val="24"/>
+        </w:rPr>
+        <w:t xml:space="preserve"> and Flora decided on implementing the Programming Tree data structure. Daniel also agreed to taking down the update minutes and the role of Scrum master.</w:t>
       </w:r>
     </w:p>
     <w:p>
@@ -2377,8 +2500,17 @@
           <w:rFonts w:ascii="Times New Roman" w:hAnsi="Times New Roman" w:cs="Times New Roman"/>
           <w:sz w:val="24"/>
         </w:rPr>
-        <w:t>Current progress of the website implementations were</w:t>
-      </w:r>
+        <w:t xml:space="preserve">Current </w:t>
+      </w:r>
+      <w:proofErr w:type="gramStart"/>
+      <w:r>
+        <w:rPr>
+          <w:rFonts w:ascii="Times New Roman" w:hAnsi="Times New Roman" w:cs="Times New Roman"/>
+          <w:sz w:val="24"/>
+        </w:rPr>
+        <w:t>progress of the website implementations were</w:t>
+      </w:r>
+      <w:proofErr w:type="gramEnd"/>
       <w:r>
         <w:rPr>
           <w:rFonts w:ascii="Times New Roman" w:hAnsi="Times New Roman" w:cs="Times New Roman"/>
@@ -2486,7 +2618,23 @@
           <w:rFonts w:ascii="Times New Roman" w:hAnsi="Times New Roman" w:cs="Times New Roman"/>
           <w:sz w:val="24"/>
         </w:rPr>
-        <w:t xml:space="preserve">Allen, Wenfeng, Justin and Shamama discussed the write-up of the technical product report. </w:t>
+        <w:t xml:space="preserve">Allen, Wenfeng, Justin and </w:t>
+      </w:r>
+      <w:proofErr w:type="spellStart"/>
+      <w:r>
+        <w:rPr>
+          <w:rFonts w:ascii="Times New Roman" w:hAnsi="Times New Roman" w:cs="Times New Roman"/>
+          <w:sz w:val="24"/>
+        </w:rPr>
+        <w:t>Shamama</w:t>
+      </w:r>
+      <w:proofErr w:type="spellEnd"/>
+      <w:r>
+        <w:rPr>
+          <w:rFonts w:ascii="Times New Roman" w:hAnsi="Times New Roman" w:cs="Times New Roman"/>
+          <w:sz w:val="24"/>
+        </w:rPr>
+        <w:t xml:space="preserve"> discussed the write-up of the technical product report. </w:t>
       </w:r>
     </w:p>
     <w:p>
@@ -2506,7 +2654,23 @@
           <w:rFonts w:ascii="Times New Roman" w:hAnsi="Times New Roman" w:cs="Times New Roman"/>
           <w:sz w:val="24"/>
         </w:rPr>
-        <w:t>After Allen, Wenfeng and Justin left at 4, Shamama and Flora discussed the write up of the process report. The other members are to finish up their version of “reviews” for the process report.</w:t>
+        <w:t xml:space="preserve">After Allen, Wenfeng and Justin left at 4, </w:t>
+      </w:r>
+      <w:proofErr w:type="spellStart"/>
+      <w:r>
+        <w:rPr>
+          <w:rFonts w:ascii="Times New Roman" w:hAnsi="Times New Roman" w:cs="Times New Roman"/>
+          <w:sz w:val="24"/>
+        </w:rPr>
+        <w:t>Shamama</w:t>
+      </w:r>
+      <w:proofErr w:type="spellEnd"/>
+      <w:r>
+        <w:rPr>
+          <w:rFonts w:ascii="Times New Roman" w:hAnsi="Times New Roman" w:cs="Times New Roman"/>
+          <w:sz w:val="24"/>
+        </w:rPr>
+        <w:t xml:space="preserve"> and Flora discussed the write up of the process report. The other members are to finish up their version of “reviews” for the process report.</w:t>
       </w:r>
     </w:p>
     <w:p>
@@ -2558,7 +2722,23 @@
           <w:rFonts w:ascii="Times New Roman" w:hAnsi="Times New Roman" w:cs="Times New Roman"/>
           <w:sz w:val="24"/>
         </w:rPr>
-        <w:t xml:space="preserve">Date: Mar 2 2016, 12:00 – 2:30pm | BA3200 | Attendance: Shamama, Allen, </w:t>
+        <w:t xml:space="preserve">Date: Mar 2 2016, 12:00 – 2:30pm | BA3200 | Attendance: </w:t>
+      </w:r>
+      <w:proofErr w:type="spellStart"/>
+      <w:r>
+        <w:rPr>
+          <w:rFonts w:ascii="Times New Roman" w:hAnsi="Times New Roman" w:cs="Times New Roman"/>
+          <w:sz w:val="24"/>
+        </w:rPr>
+        <w:t>Shamama</w:t>
+      </w:r>
+      <w:proofErr w:type="spellEnd"/>
+      <w:r>
+        <w:rPr>
+          <w:rFonts w:ascii="Times New Roman" w:hAnsi="Times New Roman" w:cs="Times New Roman"/>
+          <w:sz w:val="24"/>
+        </w:rPr>
+        <w:t xml:space="preserve">, Allen, </w:t>
       </w:r>
       <w:r>
         <w:rPr>
@@ -2601,7 +2781,23 @@
           <w:rFonts w:ascii="Times New Roman" w:hAnsi="Times New Roman" w:cs="Times New Roman"/>
           <w:sz w:val="24"/>
         </w:rPr>
-        <w:t xml:space="preserve">The group members continued to work on the process and product reports. Allen worked on the server and other content for the product report. Shamama wrote up the initial planning and finalized version of the sprint backlog. </w:t>
+        <w:t xml:space="preserve">The group members continued to work on the process and product reports. Allen worked on the server and other content for the product report. </w:t>
+      </w:r>
+      <w:proofErr w:type="spellStart"/>
+      <w:r>
+        <w:rPr>
+          <w:rFonts w:ascii="Times New Roman" w:hAnsi="Times New Roman" w:cs="Times New Roman"/>
+          <w:sz w:val="24"/>
+        </w:rPr>
+        <w:t>Shamama</w:t>
+      </w:r>
+      <w:proofErr w:type="spellEnd"/>
+      <w:r>
+        <w:rPr>
+          <w:rFonts w:ascii="Times New Roman" w:hAnsi="Times New Roman" w:cs="Times New Roman"/>
+          <w:sz w:val="24"/>
+        </w:rPr>
+        <w:t xml:space="preserve"> wrote up the initial planning and finalized version of the sprint backlog. </w:t>
       </w:r>
       <w:r>
         <w:rPr>
@@ -2709,7 +2905,7 @@
       <w:r>
         <w:rPr>
           <w:noProof/>
-          <w:lang w:eastAsia="en-CA"/>
+          <w:lang w:eastAsia="zh-CN"/>
         </w:rPr>
         <w:drawing>
           <wp:inline distT="0" distB="0" distL="0" distR="0" wp14:anchorId="6BFF9DC8" wp14:editId="009CA204">
@@ -2719,7 +2915,7 @@
             <wp:cNvGraphicFramePr/>
             <a:graphic xmlns:a="http://schemas.openxmlformats.org/drawingml/2006/main">
               <a:graphicData uri="http://schemas.openxmlformats.org/drawingml/2006/chart">
-                <c:chart xmlns:c="http://schemas.openxmlformats.org/drawingml/2006/chart" xmlns:r="http://schemas.openxmlformats.org/officeDocument/2006/relationships" r:id="rId5"/>
+                <c:chart xmlns:c="http://schemas.openxmlformats.org/drawingml/2006/chart" xmlns:r="http://schemas.openxmlformats.org/officeDocument/2006/relationships" r:id="rId8"/>
               </a:graphicData>
             </a:graphic>
           </wp:inline>
@@ -2774,6 +2970,9 @@
     <w:p>
       <w:pPr>
         <w:pStyle w:val="Heading3"/>
+        <w:pBdr>
+          <w:bottom w:val="single" w:sz="6" w:space="1" w:color="auto"/>
+        </w:pBdr>
       </w:pPr>
       <w:r>
         <w:lastRenderedPageBreak/>
@@ -2783,6 +2982,10 @@
     <w:p>
       <w:pPr>
         <w:pStyle w:val="NoSpacing"/>
+        <w:rPr>
+          <w:rFonts w:ascii="Times New Roman" w:hAnsi="Times New Roman" w:cs="Times New Roman"/>
+          <w:sz w:val="24"/>
+        </w:rPr>
       </w:pPr>
     </w:p>
     <w:p>
@@ -2851,17 +3054,186 @@
           <w:rFonts w:ascii="Times New Roman" w:hAnsi="Times New Roman" w:cs="Times New Roman"/>
           <w:sz w:val="24"/>
         </w:rPr>
-        <w:t>The tasks that were not done was this idea in general, since upon discussion group members decided to have the tree implemented in JavaScript instead and on click redirect to a new page, for a better user interaction with the interface. Tasks that were split was continuing to work on the tree implementation in JavaScript.</w:t>
-      </w:r>
-    </w:p>
-    <w:p>
-      <w:pPr>
-        <w:pStyle w:val="NoSpacing"/>
-        <w:rPr>
-          <w:rFonts w:ascii="Times New Roman" w:hAnsi="Times New Roman" w:cs="Times New Roman"/>
-          <w:sz w:val="24"/>
-        </w:rPr>
-      </w:pPr>
+        <w:t xml:space="preserve">The tasks that were not done was this idea in general, since upon discussion group members decided to have the tree implemented in JavaScript instead and on click redirect to a new page, for a better user interaction with the interface. Tasks that were split </w:t>
+      </w:r>
+      <w:proofErr w:type="gramStart"/>
+      <w:r>
+        <w:rPr>
+          <w:rFonts w:ascii="Times New Roman" w:hAnsi="Times New Roman" w:cs="Times New Roman"/>
+          <w:sz w:val="24"/>
+        </w:rPr>
+        <w:t>was</w:t>
+      </w:r>
+      <w:proofErr w:type="gramEnd"/>
+      <w:r>
+        <w:rPr>
+          <w:rFonts w:ascii="Times New Roman" w:hAnsi="Times New Roman" w:cs="Times New Roman"/>
+          <w:sz w:val="24"/>
+        </w:rPr>
+        <w:t xml:space="preserve"> continuing to work on the tree implementation in JavaScript.</w:t>
+      </w:r>
+    </w:p>
+    <w:p>
+      <w:pPr>
+        <w:pStyle w:val="NoSpacing"/>
+        <w:rPr>
+          <w:rFonts w:ascii="Times New Roman" w:hAnsi="Times New Roman" w:cs="Times New Roman"/>
+          <w:sz w:val="24"/>
+        </w:rPr>
+      </w:pPr>
+    </w:p>
+    <w:p>
+      <w:pPr>
+        <w:pStyle w:val="NoSpacing"/>
+        <w:pBdr>
+          <w:bottom w:val="single" w:sz="6" w:space="1" w:color="auto"/>
+        </w:pBdr>
+        <w:rPr>
+          <w:rFonts w:ascii="Times New Roman" w:hAnsi="Times New Roman" w:cs="Times New Roman"/>
+          <w:sz w:val="24"/>
+        </w:rPr>
+      </w:pPr>
+      <w:r>
+        <w:rPr>
+          <w:rFonts w:ascii="Times New Roman" w:hAnsi="Times New Roman" w:cs="Times New Roman"/>
+          <w:sz w:val="24"/>
+        </w:rPr>
+        <w:t>Allen</w:t>
+      </w:r>
+    </w:p>
+    <w:p>
+      <w:pPr>
+        <w:pStyle w:val="NoSpacing"/>
+        <w:rPr>
+          <w:rFonts w:ascii="Times New Roman" w:hAnsi="Times New Roman" w:cs="Times New Roman"/>
+          <w:sz w:val="24"/>
+        </w:rPr>
+      </w:pPr>
+    </w:p>
+    <w:p>
+      <w:pPr>
+        <w:pStyle w:val="NoSpacing"/>
+        <w:ind w:firstLine="720"/>
+        <w:rPr>
+          <w:rFonts w:ascii="Times New Roman" w:hAnsi="Times New Roman" w:cs="Times New Roman"/>
+          <w:sz w:val="24"/>
+        </w:rPr>
+      </w:pPr>
+      <w:r>
+        <w:rPr>
+          <w:rFonts w:ascii="Times New Roman" w:hAnsi="Times New Roman" w:cs="Times New Roman"/>
+          <w:sz w:val="24"/>
+        </w:rPr>
+        <w:t xml:space="preserve"> For this phase the compiler is the feature that must be completed in order for the MVP to accomplish </w:t>
+      </w:r>
+      <w:r>
+        <w:rPr>
+          <w:rFonts w:ascii="Times New Roman" w:hAnsi="Times New Roman" w:cs="Times New Roman"/>
+          <w:sz w:val="24"/>
+        </w:rPr>
+        <w:t>its</w:t>
+      </w:r>
+      <w:r>
+        <w:rPr>
+          <w:rFonts w:ascii="Times New Roman" w:hAnsi="Times New Roman" w:cs="Times New Roman"/>
+          <w:sz w:val="24"/>
+        </w:rPr>
+        <w:t xml:space="preserve"> task: teach students how to code in c by testing their code and passing back results. This task was split between two tasks: one is to handle the client side form request to put the code in and process it at the server side. The other was doing research on how to actually implement the compiler in the </w:t>
+      </w:r>
+      <w:proofErr w:type="spellStart"/>
+      <w:r>
+        <w:rPr>
+          <w:rFonts w:ascii="Times New Roman" w:hAnsi="Times New Roman" w:cs="Times New Roman"/>
+          <w:sz w:val="24"/>
+        </w:rPr>
+        <w:t>NodeJs</w:t>
+      </w:r>
+      <w:proofErr w:type="spellEnd"/>
+      <w:r>
+        <w:rPr>
+          <w:rFonts w:ascii="Times New Roman" w:hAnsi="Times New Roman" w:cs="Times New Roman"/>
+          <w:sz w:val="24"/>
+        </w:rPr>
+        <w:t xml:space="preserve"> framework. Both of these tasks were completed, but not in the best possible way for software changes. Instead of putting the compiler code in a separate </w:t>
+      </w:r>
+      <w:r>
+        <w:rPr>
+          <w:rFonts w:ascii="Times New Roman" w:hAnsi="Times New Roman" w:cs="Times New Roman"/>
+          <w:sz w:val="24"/>
+        </w:rPr>
+        <w:t>JavaScript</w:t>
+      </w:r>
+      <w:r>
+        <w:rPr>
+          <w:rFonts w:ascii="Times New Roman" w:hAnsi="Times New Roman" w:cs="Times New Roman"/>
+          <w:sz w:val="24"/>
+        </w:rPr>
+        <w:t xml:space="preserve"> file, the code remains in the same file as the post route. The program still works as intended, but if this code is reused many times later there will be a lot of repetitive code. Thus, this is a bad design and is a goal for us in the future to fix in the next phase.</w:t>
+      </w:r>
+    </w:p>
+    <w:p>
+      <w:pPr>
+        <w:pStyle w:val="NoSpacing"/>
+        <w:rPr>
+          <w:rFonts w:ascii="Times New Roman" w:hAnsi="Times New Roman" w:cs="Times New Roman"/>
+          <w:sz w:val="24"/>
+        </w:rPr>
+      </w:pPr>
+    </w:p>
+    <w:p>
+      <w:pPr>
+        <w:pStyle w:val="NoSpacing"/>
+        <w:rPr>
+          <w:rFonts w:ascii="Times New Roman" w:hAnsi="Times New Roman" w:cs="Times New Roman"/>
+          <w:sz w:val="24"/>
+        </w:rPr>
+      </w:pPr>
+      <w:r>
+        <w:rPr>
+          <w:rFonts w:ascii="Times New Roman" w:hAnsi="Times New Roman" w:cs="Times New Roman"/>
+          <w:sz w:val="24"/>
+        </w:rPr>
+        <w:t xml:space="preserve"> </w:t>
+      </w:r>
+      <w:r>
+        <w:rPr>
+          <w:rFonts w:ascii="Times New Roman" w:hAnsi="Times New Roman" w:cs="Times New Roman"/>
+          <w:sz w:val="24"/>
+        </w:rPr>
+        <w:tab/>
+      </w:r>
+      <w:r>
+        <w:rPr>
+          <w:rFonts w:ascii="Times New Roman" w:hAnsi="Times New Roman" w:cs="Times New Roman"/>
+          <w:sz w:val="24"/>
+        </w:rPr>
+        <w:t xml:space="preserve">The login system and signup system was also completed using the </w:t>
+      </w:r>
+      <w:proofErr w:type="spellStart"/>
+      <w:r>
+        <w:rPr>
+          <w:rFonts w:ascii="Times New Roman" w:hAnsi="Times New Roman" w:cs="Times New Roman"/>
+          <w:sz w:val="24"/>
+        </w:rPr>
+        <w:t>expressJS</w:t>
+      </w:r>
+      <w:proofErr w:type="spellEnd"/>
+      <w:r>
+        <w:rPr>
+          <w:rFonts w:ascii="Times New Roman" w:hAnsi="Times New Roman" w:cs="Times New Roman"/>
+          <w:sz w:val="24"/>
+        </w:rPr>
+        <w:t xml:space="preserve"> server and MongoDB. The schema used to store the user information right now is built to adapt to the changes with an extra array field that will store the progress of the user in their lessons. An improvement that as a team that we will need address for the next phase is to write test cases to test the corner, general, and specifics behaviours of all our fun</w:t>
+      </w:r>
+      <w:bookmarkStart w:id="0" w:name="_GoBack"/>
+      <w:bookmarkEnd w:id="0"/>
+      <w:r>
+        <w:rPr>
+          <w:rFonts w:ascii="Times New Roman" w:hAnsi="Times New Roman" w:cs="Times New Roman"/>
+          <w:sz w:val="24"/>
+        </w:rPr>
+        <w:t>ction/routes.</w:t>
+      </w:r>
     </w:p>
     <w:sectPr>
       <w:pgSz w:w="12240" w:h="15840"/>
@@ -2873,9 +3245,59 @@
 </w:document>
 </file>
 
+<file path=word/endnotes.xml><?xml version="1.0" encoding="utf-8"?>
+<w:endnotes xmlns:wpc="http://schemas.microsoft.com/office/word/2010/wordprocessingCanvas" xmlns:mc="http://schemas.openxmlformats.org/markup-compatibility/2006" xmlns:o="urn:schemas-microsoft-com:office:office" xmlns:r="http://schemas.openxmlformats.org/officeDocument/2006/relationships" xmlns:m="http://schemas.openxmlformats.org/officeDocument/2006/math" xmlns:v="urn:schemas-microsoft-com:vml" xmlns:wp14="http://schemas.microsoft.com/office/word/2010/wordprocessingDrawing" xmlns:wp="http://schemas.openxmlformats.org/drawingml/2006/wordprocessingDrawing" xmlns:w10="urn:schemas-microsoft-com:office:word" xmlns:w="http://schemas.openxmlformats.org/wordprocessingml/2006/main" xmlns:w14="http://schemas.microsoft.com/office/word/2010/wordml" xmlns:wpg="http://schemas.microsoft.com/office/word/2010/wordprocessingGroup" xmlns:wpi="http://schemas.microsoft.com/office/word/2010/wordprocessingInk" xmlns:wne="http://schemas.microsoft.com/office/word/2006/wordml" xmlns:wps="http://schemas.microsoft.com/office/word/2010/wordprocessingShape" mc:Ignorable="w14 wp14">
+  <w:endnote w:type="separator" w:id="-1">
+    <w:p>
+      <w:pPr>
+        <w:spacing w:after="0" w:line="240" w:lineRule="auto"/>
+      </w:pPr>
+      <w:r>
+        <w:separator/>
+      </w:r>
+    </w:p>
+  </w:endnote>
+  <w:endnote w:type="continuationSeparator" w:id="0">
+    <w:p>
+      <w:pPr>
+        <w:spacing w:after="0" w:line="240" w:lineRule="auto"/>
+      </w:pPr>
+      <w:r>
+        <w:continuationSeparator/>
+      </w:r>
+    </w:p>
+  </w:endnote>
+</w:endnotes>
+</file>
+
+<file path=word/footnotes.xml><?xml version="1.0" encoding="utf-8"?>
+<w:footnotes xmlns:wpc="http://schemas.microsoft.com/office/word/2010/wordprocessingCanvas" xmlns:mc="http://schemas.openxmlformats.org/markup-compatibility/2006" xmlns:o="urn:schemas-microsoft-com:office:office" xmlns:r="http://schemas.openxmlformats.org/officeDocument/2006/relationships" xmlns:m="http://schemas.openxmlformats.org/officeDocument/2006/math" xmlns:v="urn:schemas-microsoft-com:vml" xmlns:wp14="http://schemas.microsoft.com/office/word/2010/wordprocessingDrawing" xmlns:wp="http://schemas.openxmlformats.org/drawingml/2006/wordprocessingDrawing" xmlns:w10="urn:schemas-microsoft-com:office:word" xmlns:w="http://schemas.openxmlformats.org/wordprocessingml/2006/main" xmlns:w14="http://schemas.microsoft.com/office/word/2010/wordml" xmlns:wpg="http://schemas.microsoft.com/office/word/2010/wordprocessingGroup" xmlns:wpi="http://schemas.microsoft.com/office/word/2010/wordprocessingInk" xmlns:wne="http://schemas.microsoft.com/office/word/2006/wordml" xmlns:wps="http://schemas.microsoft.com/office/word/2010/wordprocessingShape" mc:Ignorable="w14 wp14">
+  <w:footnote w:type="separator" w:id="-1">
+    <w:p>
+      <w:pPr>
+        <w:spacing w:after="0" w:line="240" w:lineRule="auto"/>
+      </w:pPr>
+      <w:r>
+        <w:separator/>
+      </w:r>
+    </w:p>
+  </w:footnote>
+  <w:footnote w:type="continuationSeparator" w:id="0">
+    <w:p>
+      <w:pPr>
+        <w:spacing w:after="0" w:line="240" w:lineRule="auto"/>
+      </w:pPr>
+      <w:r>
+        <w:continuationSeparator/>
+      </w:r>
+    </w:p>
+  </w:footnote>
+</w:footnotes>
+</file>
+
 <file path=word/numbering.xml><?xml version="1.0" encoding="utf-8"?>
-<w:numbering xmlns:wpc="http://schemas.microsoft.com/office/word/2010/wordprocessingCanvas" xmlns:mc="http://schemas.openxmlformats.org/markup-compatibility/2006" xmlns:o="urn:schemas-microsoft-com:office:office" xmlns:r="http://schemas.openxmlformats.org/officeDocument/2006/relationships" xmlns:m="http://schemas.openxmlformats.org/officeDocument/2006/math" xmlns:v="urn:schemas-microsoft-com:vml" xmlns:wp14="http://schemas.microsoft.com/office/word/2010/wordprocessingDrawing" xmlns:wp="http://schemas.openxmlformats.org/drawingml/2006/wordprocessingDrawing" xmlns:w10="urn:schemas-microsoft-com:office:word" xmlns:w="http://schemas.openxmlformats.org/wordprocessingml/2006/main" xmlns:w14="http://schemas.microsoft.com/office/word/2010/wordml" xmlns:w15="http://schemas.microsoft.com/office/word/2012/wordml" xmlns:wpg="http://schemas.microsoft.com/office/word/2010/wordprocessingGroup" xmlns:wpi="http://schemas.microsoft.com/office/word/2010/wordprocessingInk" xmlns:wne="http://schemas.microsoft.com/office/word/2006/wordml" xmlns:wps="http://schemas.microsoft.com/office/word/2010/wordprocessingShape" mc:Ignorable="w14 w15 wp14">
-  <w:abstractNum w:abstractNumId="0" w15:restartNumberingAfterBreak="0">
+<w:numbering xmlns:wpc="http://schemas.microsoft.com/office/word/2010/wordprocessingCanvas" xmlns:mc="http://schemas.openxmlformats.org/markup-compatibility/2006" xmlns:o="urn:schemas-microsoft-com:office:office" xmlns:r="http://schemas.openxmlformats.org/officeDocument/2006/relationships" xmlns:m="http://schemas.openxmlformats.org/officeDocument/2006/math" xmlns:v="urn:schemas-microsoft-com:vml" xmlns:wp14="http://schemas.microsoft.com/office/word/2010/wordprocessingDrawing" xmlns:wp="http://schemas.openxmlformats.org/drawingml/2006/wordprocessingDrawing" xmlns:w10="urn:schemas-microsoft-com:office:word" xmlns:w="http://schemas.openxmlformats.org/wordprocessingml/2006/main" xmlns:w14="http://schemas.microsoft.com/office/word/2010/wordml" xmlns:wpg="http://schemas.microsoft.com/office/word/2010/wordprocessingGroup" xmlns:wpi="http://schemas.microsoft.com/office/word/2010/wordprocessingInk" xmlns:wne="http://schemas.microsoft.com/office/word/2006/wordml" xmlns:wps="http://schemas.microsoft.com/office/word/2010/wordprocessingShape" mc:Ignorable="w14 wp14">
+  <w:abstractNum w:abstractNumId="0">
     <w:nsid w:val="081A72F6"/>
     <w:multiLevelType w:val="hybridMultilevel"/>
     <w:tmpl w:val="D0C2192C"/>
@@ -2988,7 +3410,7 @@
       </w:rPr>
     </w:lvl>
   </w:abstractNum>
-  <w:abstractNum w:abstractNumId="1" w15:restartNumberingAfterBreak="0">
+  <w:abstractNum w:abstractNumId="1">
     <w:nsid w:val="19767BA5"/>
     <w:multiLevelType w:val="hybridMultilevel"/>
     <w:tmpl w:val="D58E3702"/>
@@ -3077,7 +3499,7 @@
       </w:pPr>
     </w:lvl>
   </w:abstractNum>
-  <w:abstractNum w:abstractNumId="2" w15:restartNumberingAfterBreak="0">
+  <w:abstractNum w:abstractNumId="2">
     <w:nsid w:val="19992B7A"/>
     <w:multiLevelType w:val="multilevel"/>
     <w:tmpl w:val="55061A64"/>
@@ -3226,7 +3648,7 @@
       </w:rPr>
     </w:lvl>
   </w:abstractNum>
-  <w:abstractNum w:abstractNumId="3" w15:restartNumberingAfterBreak="0">
+  <w:abstractNum w:abstractNumId="3">
     <w:nsid w:val="240A47CC"/>
     <w:multiLevelType w:val="hybridMultilevel"/>
     <w:tmpl w:val="E2AA42D6"/>
@@ -3324,7 +3746,7 @@
       </w:pPr>
     </w:lvl>
   </w:abstractNum>
-  <w:abstractNum w:abstractNumId="4" w15:restartNumberingAfterBreak="0">
+  <w:abstractNum w:abstractNumId="4">
     <w:nsid w:val="28F03309"/>
     <w:multiLevelType w:val="hybridMultilevel"/>
     <w:tmpl w:val="1FEE4F48"/>
@@ -3437,7 +3859,7 @@
       </w:rPr>
     </w:lvl>
   </w:abstractNum>
-  <w:abstractNum w:abstractNumId="5" w15:restartNumberingAfterBreak="0">
+  <w:abstractNum w:abstractNumId="5">
     <w:nsid w:val="302525B3"/>
     <w:multiLevelType w:val="hybridMultilevel"/>
     <w:tmpl w:val="2EEEC7B0"/>
@@ -3550,7 +3972,7 @@
       </w:rPr>
     </w:lvl>
   </w:abstractNum>
-  <w:abstractNum w:abstractNumId="6" w15:restartNumberingAfterBreak="0">
+  <w:abstractNum w:abstractNumId="6">
     <w:nsid w:val="308D50A7"/>
     <w:multiLevelType w:val="hybridMultilevel"/>
     <w:tmpl w:val="3C1C6212"/>
@@ -3663,7 +4085,7 @@
       </w:rPr>
     </w:lvl>
   </w:abstractNum>
-  <w:abstractNum w:abstractNumId="7" w15:restartNumberingAfterBreak="0">
+  <w:abstractNum w:abstractNumId="7">
     <w:nsid w:val="310415A0"/>
     <w:multiLevelType w:val="hybridMultilevel"/>
     <w:tmpl w:val="7A2AFF7C"/>
@@ -3752,7 +4174,7 @@
       </w:pPr>
     </w:lvl>
   </w:abstractNum>
-  <w:abstractNum w:abstractNumId="8" w15:restartNumberingAfterBreak="0">
+  <w:abstractNum w:abstractNumId="8">
     <w:nsid w:val="33840996"/>
     <w:multiLevelType w:val="hybridMultilevel"/>
     <w:tmpl w:val="020AB678"/>
@@ -3841,7 +4263,7 @@
       </w:pPr>
     </w:lvl>
   </w:abstractNum>
-  <w:abstractNum w:abstractNumId="9" w15:restartNumberingAfterBreak="0">
+  <w:abstractNum w:abstractNumId="9">
     <w:nsid w:val="37EF7C34"/>
     <w:multiLevelType w:val="multilevel"/>
     <w:tmpl w:val="3CB0A96E"/>
@@ -3990,7 +4412,7 @@
       </w:rPr>
     </w:lvl>
   </w:abstractNum>
-  <w:abstractNum w:abstractNumId="10" w15:restartNumberingAfterBreak="0">
+  <w:abstractNum w:abstractNumId="10">
     <w:nsid w:val="38822334"/>
     <w:multiLevelType w:val="hybridMultilevel"/>
     <w:tmpl w:val="880A6016"/>
@@ -4103,7 +4525,7 @@
       </w:rPr>
     </w:lvl>
   </w:abstractNum>
-  <w:abstractNum w:abstractNumId="11" w15:restartNumberingAfterBreak="0">
+  <w:abstractNum w:abstractNumId="11">
     <w:nsid w:val="3D8307D3"/>
     <w:multiLevelType w:val="multilevel"/>
     <w:tmpl w:val="D358946E"/>
@@ -4252,7 +4674,7 @@
       </w:rPr>
     </w:lvl>
   </w:abstractNum>
-  <w:abstractNum w:abstractNumId="12" w15:restartNumberingAfterBreak="0">
+  <w:abstractNum w:abstractNumId="12">
     <w:nsid w:val="4BB4717A"/>
     <w:multiLevelType w:val="hybridMultilevel"/>
     <w:tmpl w:val="69DA3AFA"/>
@@ -4364,7 +4786,7 @@
       </w:rPr>
     </w:lvl>
   </w:abstractNum>
-  <w:abstractNum w:abstractNumId="13" w15:restartNumberingAfterBreak="0">
+  <w:abstractNum w:abstractNumId="13">
     <w:nsid w:val="5A1C2EDB"/>
     <w:multiLevelType w:val="hybridMultilevel"/>
     <w:tmpl w:val="47562F24"/>
@@ -4477,7 +4899,7 @@
       </w:rPr>
     </w:lvl>
   </w:abstractNum>
-  <w:abstractNum w:abstractNumId="14" w15:restartNumberingAfterBreak="0">
+  <w:abstractNum w:abstractNumId="14">
     <w:nsid w:val="5B4A5FE1"/>
     <w:multiLevelType w:val="hybridMultilevel"/>
     <w:tmpl w:val="DF323516"/>
@@ -4592,7 +5014,7 @@
       </w:rPr>
     </w:lvl>
   </w:abstractNum>
-  <w:abstractNum w:abstractNumId="15" w15:restartNumberingAfterBreak="0">
+  <w:abstractNum w:abstractNumId="15">
     <w:nsid w:val="5BD11F1F"/>
     <w:multiLevelType w:val="hybridMultilevel"/>
     <w:tmpl w:val="CDA6F01A"/>
@@ -4705,7 +5127,7 @@
       </w:rPr>
     </w:lvl>
   </w:abstractNum>
-  <w:abstractNum w:abstractNumId="16" w15:restartNumberingAfterBreak="0">
+  <w:abstractNum w:abstractNumId="16">
     <w:nsid w:val="5CFE57E1"/>
     <w:multiLevelType w:val="multilevel"/>
     <w:tmpl w:val="4A4A8AF0"/>
@@ -4854,7 +5276,7 @@
       </w:rPr>
     </w:lvl>
   </w:abstractNum>
-  <w:abstractNum w:abstractNumId="17" w15:restartNumberingAfterBreak="0">
+  <w:abstractNum w:abstractNumId="17">
     <w:nsid w:val="5FD2594B"/>
     <w:multiLevelType w:val="multilevel"/>
     <w:tmpl w:val="98E04E44"/>
@@ -5003,7 +5425,7 @@
       </w:rPr>
     </w:lvl>
   </w:abstractNum>
-  <w:abstractNum w:abstractNumId="18" w15:restartNumberingAfterBreak="0">
+  <w:abstractNum w:abstractNumId="18">
     <w:nsid w:val="6F2D65FB"/>
     <w:multiLevelType w:val="multilevel"/>
     <w:tmpl w:val="3B685628"/>
@@ -5152,7 +5574,7 @@
       </w:rPr>
     </w:lvl>
   </w:abstractNum>
-  <w:abstractNum w:abstractNumId="19" w15:restartNumberingAfterBreak="0">
+  <w:abstractNum w:abstractNumId="19">
     <w:nsid w:val="6FB376B7"/>
     <w:multiLevelType w:val="multilevel"/>
     <w:tmpl w:val="163A210E"/>
@@ -5301,7 +5723,7 @@
       </w:rPr>
     </w:lvl>
   </w:abstractNum>
-  <w:abstractNum w:abstractNumId="20" w15:restartNumberingAfterBreak="0">
+  <w:abstractNum w:abstractNumId="20">
     <w:nsid w:val="797852E2"/>
     <w:multiLevelType w:val="multilevel"/>
     <w:tmpl w:val="E522E92A"/>
@@ -5450,7 +5872,7 @@
       </w:rPr>
     </w:lvl>
   </w:abstractNum>
-  <w:abstractNum w:abstractNumId="21" w15:restartNumberingAfterBreak="0">
+  <w:abstractNum w:abstractNumId="21">
     <w:nsid w:val="7A956E18"/>
     <w:multiLevelType w:val="hybridMultilevel"/>
     <w:tmpl w:val="68E0DC54"/>
@@ -5635,7 +6057,7 @@
 </file>
 
 <file path=word/styles.xml><?xml version="1.0" encoding="utf-8"?>
-<w:styles xmlns:mc="http://schemas.openxmlformats.org/markup-compatibility/2006" xmlns:r="http://schemas.openxmlformats.org/officeDocument/2006/relationships" xmlns:w="http://schemas.openxmlformats.org/wordprocessingml/2006/main" xmlns:w14="http://schemas.microsoft.com/office/word/2010/wordml" xmlns:w15="http://schemas.microsoft.com/office/word/2012/wordml" mc:Ignorable="w14 w15">
+<w:styles xmlns:mc="http://schemas.openxmlformats.org/markup-compatibility/2006" xmlns:r="http://schemas.openxmlformats.org/officeDocument/2006/relationships" xmlns:w="http://schemas.openxmlformats.org/wordprocessingml/2006/main" xmlns:w14="http://schemas.microsoft.com/office/word/2010/wordml" mc:Ignorable="w14">
   <w:docDefaults>
     <w:rPrDefault>
       <w:rPr>
@@ -5651,378 +6073,144 @@
       </w:pPr>
     </w:pPrDefault>
   </w:docDefaults>
-  <w:latentStyles w:defLockedState="0" w:defUIPriority="99" w:defSemiHidden="0" w:defUnhideWhenUsed="0" w:defQFormat="0" w:count="371">
-    <w:lsdException w:name="Normal" w:uiPriority="0" w:qFormat="1"/>
-    <w:lsdException w:name="heading 1" w:uiPriority="9" w:qFormat="1"/>
-    <w:lsdException w:name="heading 2" w:semiHidden="1" w:uiPriority="9" w:unhideWhenUsed="1" w:qFormat="1"/>
-    <w:lsdException w:name="heading 3" w:semiHidden="1" w:uiPriority="9" w:unhideWhenUsed="1" w:qFormat="1"/>
-    <w:lsdException w:name="heading 4" w:semiHidden="1" w:uiPriority="9" w:unhideWhenUsed="1" w:qFormat="1"/>
-    <w:lsdException w:name="heading 5" w:semiHidden="1" w:uiPriority="9" w:unhideWhenUsed="1" w:qFormat="1"/>
-    <w:lsdException w:name="heading 6" w:semiHidden="1" w:uiPriority="9" w:unhideWhenUsed="1" w:qFormat="1"/>
-    <w:lsdException w:name="heading 7" w:semiHidden="1" w:uiPriority="9" w:unhideWhenUsed="1" w:qFormat="1"/>
-    <w:lsdException w:name="heading 8" w:semiHidden="1" w:uiPriority="9" w:unhideWhenUsed="1" w:qFormat="1"/>
-    <w:lsdException w:name="heading 9" w:semiHidden="1" w:uiPriority="9" w:unhideWhenUsed="1" w:qFormat="1"/>
-    <w:lsdException w:name="index 1" w:semiHidden="1" w:unhideWhenUsed="1"/>
-    <w:lsdException w:name="index 2" w:semiHidden="1" w:unhideWhenUsed="1"/>
-    <w:lsdException w:name="index 3" w:semiHidden="1" w:unhideWhenUsed="1"/>
-    <w:lsdException w:name="index 4" w:semiHidden="1" w:unhideWhenUsed="1"/>
-    <w:lsdException w:name="index 5" w:semiHidden="1" w:unhideWhenUsed="1"/>
-    <w:lsdException w:name="index 6" w:semiHidden="1" w:unhideWhenUsed="1"/>
-    <w:lsdException w:name="index 7" w:semiHidden="1" w:unhideWhenUsed="1"/>
-    <w:lsdException w:name="index 8" w:semiHidden="1" w:unhideWhenUsed="1"/>
-    <w:lsdException w:name="index 9" w:semiHidden="1" w:unhideWhenUsed="1"/>
-    <w:lsdException w:name="toc 1" w:semiHidden="1" w:uiPriority="39" w:unhideWhenUsed="1"/>
-    <w:lsdException w:name="toc 2" w:semiHidden="1" w:uiPriority="39" w:unhideWhenUsed="1"/>
-    <w:lsdException w:name="toc 3" w:semiHidden="1" w:uiPriority="39" w:unhideWhenUsed="1"/>
-    <w:lsdException w:name="toc 4" w:semiHidden="1" w:uiPriority="39" w:unhideWhenUsed="1"/>
-    <w:lsdException w:name="toc 5" w:semiHidden="1" w:uiPriority="39" w:unhideWhenUsed="1"/>
-    <w:lsdException w:name="toc 6" w:semiHidden="1" w:uiPriority="39" w:unhideWhenUsed="1"/>
-    <w:lsdException w:name="toc 7" w:semiHidden="1" w:uiPriority="39" w:unhideWhenUsed="1"/>
-    <w:lsdException w:name="toc 8" w:semiHidden="1" w:uiPriority="39" w:unhideWhenUsed="1"/>
-    <w:lsdException w:name="toc 9" w:semiHidden="1" w:uiPriority="39" w:unhideWhenUsed="1"/>
-    <w:lsdException w:name="Normal Indent" w:semiHidden="1" w:unhideWhenUsed="1"/>
-    <w:lsdException w:name="footnote text" w:semiHidden="1" w:unhideWhenUsed="1"/>
-    <w:lsdException w:name="annotation text" w:semiHidden="1" w:unhideWhenUsed="1"/>
-    <w:lsdException w:name="header" w:semiHidden="1" w:unhideWhenUsed="1"/>
-    <w:lsdException w:name="footer" w:semiHidden="1" w:unhideWhenUsed="1"/>
-    <w:lsdException w:name="index heading" w:semiHidden="1" w:unhideWhenUsed="1"/>
-    <w:lsdException w:name="caption" w:semiHidden="1" w:uiPriority="35" w:unhideWhenUsed="1" w:qFormat="1"/>
-    <w:lsdException w:name="table of figures" w:semiHidden="1" w:unhideWhenUsed="1"/>
-    <w:lsdException w:name="envelope address" w:semiHidden="1" w:unhideWhenUsed="1"/>
-    <w:lsdException w:name="envelope return" w:semiHidden="1" w:unhideWhenUsed="1"/>
-    <w:lsdException w:name="footnote reference" w:semiHidden="1" w:unhideWhenUsed="1"/>
-    <w:lsdException w:name="annotation reference" w:semiHidden="1" w:unhideWhenUsed="1"/>
-    <w:lsdException w:name="line number" w:semiHidden="1" w:unhideWhenUsed="1"/>
-    <w:lsdException w:name="page number" w:semiHidden="1" w:unhideWhenUsed="1"/>
-    <w:lsdException w:name="endnote reference" w:semiHidden="1" w:unhideWhenUsed="1"/>
-    <w:lsdException w:name="endnote text" w:semiHidden="1" w:unhideWhenUsed="1"/>
-    <w:lsdException w:name="table of authorities" w:semiHidden="1" w:unhideWhenUsed="1"/>
-    <w:lsdException w:name="macro" w:semiHidden="1" w:unhideWhenUsed="1"/>
-    <w:lsdException w:name="toa heading" w:semiHidden="1" w:unhideWhenUsed="1"/>
-    <w:lsdException w:name="List" w:semiHidden="1" w:unhideWhenUsed="1"/>
-    <w:lsdException w:name="List Bullet" w:semiHidden="1" w:unhideWhenUsed="1"/>
-    <w:lsdException w:name="List Number" w:semiHidden="1" w:unhideWhenUsed="1"/>
-    <w:lsdException w:name="List 2" w:semiHidden="1" w:unhideWhenUsed="1"/>
-    <w:lsdException w:name="List 3" w:semiHidden="1" w:unhideWhenUsed="1"/>
-    <w:lsdException w:name="List 4" w:semiHidden="1" w:unhideWhenUsed="1"/>
-    <w:lsdException w:name="List 5" w:semiHidden="1" w:unhideWhenUsed="1"/>
-    <w:lsdException w:name="List Bullet 2" w:semiHidden="1" w:unhideWhenUsed="1"/>
-    <w:lsdException w:name="List Bullet 3" w:semiHidden="1" w:unhideWhenUsed="1"/>
-    <w:lsdException w:name="List Bullet 4" w:semiHidden="1" w:unhideWhenUsed="1"/>
-    <w:lsdException w:name="List Bullet 5" w:semiHidden="1" w:unhideWhenUsed="1"/>
-    <w:lsdException w:name="List Number 2" w:semiHidden="1" w:unhideWhenUsed="1"/>
-    <w:lsdException w:name="List Number 3" w:semiHidden="1" w:unhideWhenUsed="1"/>
-    <w:lsdException w:name="List Number 4" w:semiHidden="1" w:unhideWhenUsed="1"/>
-    <w:lsdException w:name="List Number 5" w:semiHidden="1" w:unhideWhenUsed="1"/>
-    <w:lsdException w:name="Title" w:uiPriority="10" w:qFormat="1"/>
-    <w:lsdException w:name="Closing" w:semiHidden="1" w:unhideWhenUsed="1"/>
-    <w:lsdException w:name="Signature" w:semiHidden="1" w:unhideWhenUsed="1"/>
-    <w:lsdException w:name="Default Paragraph Font" w:semiHidden="1" w:uiPriority="1" w:unhideWhenUsed="1"/>
-    <w:lsdException w:name="Body Text" w:semiHidden="1" w:unhideWhenUsed="1"/>
-    <w:lsdException w:name="Body Text Indent" w:semiHidden="1" w:unhideWhenUsed="1"/>
-    <w:lsdException w:name="List Continue" w:semiHidden="1" w:unhideWhenUsed="1"/>
-    <w:lsdException w:name="List Continue 2" w:semiHidden="1" w:unhideWhenUsed="1"/>
-    <w:lsdException w:name="List Continue 3" w:semiHidden="1" w:unhideWhenUsed="1"/>
-    <w:lsdException w:name="List Continue 4" w:semiHidden="1" w:unhideWhenUsed="1"/>
-    <w:lsdException w:name="List Continue 5" w:semiHidden="1" w:unhideWhenUsed="1"/>
-    <w:lsdException w:name="Message Header" w:semiHidden="1" w:unhideWhenUsed="1"/>
-    <w:lsdException w:name="Subtitle" w:uiPriority="11" w:qFormat="1"/>
-    <w:lsdException w:name="Salutation" w:semiHidden="1" w:unhideWhenUsed="1"/>
-    <w:lsdException w:name="Date" w:semiHidden="1" w:unhideWhenUsed="1"/>
-    <w:lsdException w:name="Body Text First Indent" w:semiHidden="1" w:unhideWhenUsed="1"/>
-    <w:lsdException w:name="Body Text First Indent 2" w:semiHidden="1" w:unhideWhenUsed="1"/>
-    <w:lsdException w:name="Note Heading" w:semiHidden="1" w:unhideWhenUsed="1"/>
-    <w:lsdException w:name="Body Text 2" w:semiHidden="1" w:unhideWhenUsed="1"/>
-    <w:lsdException w:name="Body Text 3" w:semiHidden="1" w:unhideWhenUsed="1"/>
-    <w:lsdException w:name="Body Text Indent 2" w:semiHidden="1" w:unhideWhenUsed="1"/>
-    <w:lsdException w:name="Body Text Indent 3" w:semiHidden="1" w:unhideWhenUsed="1"/>
-    <w:lsdException w:name="Block Text" w:semiHidden="1" w:unhideWhenUsed="1"/>
-    <w:lsdException w:name="Hyperlink" w:semiHidden="1" w:unhideWhenUsed="1"/>
-    <w:lsdException w:name="FollowedHyperlink" w:semiHidden="1" w:unhideWhenUsed="1"/>
-    <w:lsdException w:name="Strong" w:uiPriority="22" w:qFormat="1"/>
-    <w:lsdException w:name="Emphasis" w:uiPriority="20" w:qFormat="1"/>
-    <w:lsdException w:name="Document Map" w:semiHidden="1" w:unhideWhenUsed="1"/>
-    <w:lsdException w:name="Plain Text" w:semiHidden="1" w:unhideWhenUsed="1"/>
-    <w:lsdException w:name="E-mail Signature" w:semiHidden="1" w:unhideWhenUsed="1"/>
-    <w:lsdException w:name="HTML Top of Form" w:semiHidden="1" w:unhideWhenUsed="1"/>
-    <w:lsdException w:name="HTML Bottom of Form" w:semiHidden="1" w:unhideWhenUsed="1"/>
-    <w:lsdException w:name="Normal (Web)" w:semiHidden="1" w:unhideWhenUsed="1"/>
-    <w:lsdException w:name="HTML Acronym" w:semiHidden="1" w:unhideWhenUsed="1"/>
-    <w:lsdException w:name="HTML Address" w:semiHidden="1" w:unhideWhenUsed="1"/>
-    <w:lsdException w:name="HTML Cite" w:semiHidden="1" w:unhideWhenUsed="1"/>
-    <w:lsdException w:name="HTML Code" w:semiHidden="1" w:unhideWhenUsed="1"/>
-    <w:lsdException w:name="HTML Definition" w:semiHidden="1" w:unhideWhenUsed="1"/>
-    <w:lsdException w:name="HTML Keyboard" w:semiHidden="1" w:unhideWhenUsed="1"/>
-    <w:lsdException w:name="HTML Preformatted" w:semiHidden="1" w:unhideWhenUsed="1"/>
-    <w:lsdException w:name="HTML Sample" w:semiHidden="1" w:unhideWhenUsed="1"/>
-    <w:lsdException w:name="HTML Typewriter" w:semiHidden="1" w:unhideWhenUsed="1"/>
-    <w:lsdException w:name="HTML Variable" w:semiHidden="1" w:unhideWhenUsed="1"/>
-    <w:lsdException w:name="Normal Table" w:semiHidden="1" w:unhideWhenUsed="1"/>
-    <w:lsdException w:name="annotation subject" w:semiHidden="1" w:unhideWhenUsed="1"/>
-    <w:lsdException w:name="No List" w:semiHidden="1" w:unhideWhenUsed="1"/>
-    <w:lsdException w:name="Outline List 1" w:semiHidden="1" w:unhideWhenUsed="1"/>
-    <w:lsdException w:name="Outline List 2" w:semiHidden="1" w:unhideWhenUsed="1"/>
-    <w:lsdException w:name="Outline List 3" w:semiHidden="1" w:unhideWhenUsed="1"/>
-    <w:lsdException w:name="Table Simple 1" w:semiHidden="1" w:unhideWhenUsed="1"/>
-    <w:lsdException w:name="Table Simple 2" w:semiHidden="1" w:unhideWhenUsed="1"/>
-    <w:lsdException w:name="Table Simple 3" w:semiHidden="1" w:unhideWhenUsed="1"/>
-    <w:lsdException w:name="Table Classic 1" w:semiHidden="1" w:unhideWhenUsed="1"/>
-    <w:lsdException w:name="Table Classic 2" w:semiHidden="1" w:unhideWhenUsed="1"/>
-    <w:lsdException w:name="Table Classic 3" w:semiHidden="1" w:unhideWhenUsed="1"/>
-    <w:lsdException w:name="Table Classic 4" w:semiHidden="1" w:unhideWhenUsed="1"/>
-    <w:lsdException w:name="Table Colorful 1" w:semiHidden="1" w:unhideWhenUsed="1"/>
-    <w:lsdException w:name="Table Colorful 2" w:semiHidden="1" w:unhideWhenUsed="1"/>
-    <w:lsdException w:name="Table Colorful 3" w:semiHidden="1" w:unhideWhenUsed="1"/>
-    <w:lsdException w:name="Table Columns 1" w:semiHidden="1" w:unhideWhenUsed="1"/>
-    <w:lsdException w:name="Table Columns 2" w:semiHidden="1" w:unhideWhenUsed="1"/>
-    <w:lsdException w:name="Table Columns 3" w:semiHidden="1" w:unhideWhenUsed="1"/>
-    <w:lsdException w:name="Table Columns 4" w:semiHidden="1" w:unhideWhenUsed="1"/>
-    <w:lsdException w:name="Table Columns 5" w:semiHidden="1" w:unhideWhenUsed="1"/>
-    <w:lsdException w:name="Table Grid 1" w:semiHidden="1" w:unhideWhenUsed="1"/>
-    <w:lsdException w:name="Table Grid 2" w:semiHidden="1" w:unhideWhenUsed="1"/>
-    <w:lsdException w:name="Table Grid 3" w:semiHidden="1" w:unhideWhenUsed="1"/>
-    <w:lsdException w:name="Table Grid 4" w:semiHidden="1" w:unhideWhenUsed="1"/>
-    <w:lsdException w:name="Table Grid 5" w:semiHidden="1" w:unhideWhenUsed="1"/>
-    <w:lsdException w:name="Table Grid 6" w:semiHidden="1" w:unhideWhenUsed="1"/>
-    <w:lsdException w:name="Table Grid 7" w:semiHidden="1" w:unhideWhenUsed="1"/>
-    <w:lsdException w:name="Table Grid 8" w:semiHidden="1" w:unhideWhenUsed="1"/>
-    <w:lsdException w:name="Table List 1" w:semiHidden="1" w:unhideWhenUsed="1"/>
-    <w:lsdException w:name="Table List 2" w:semiHidden="1" w:unhideWhenUsed="1"/>
-    <w:lsdException w:name="Table List 3" w:semiHidden="1" w:unhideWhenUsed="1"/>
-    <w:lsdException w:name="Table List 4" w:semiHidden="1" w:unhideWhenUsed="1"/>
-    <w:lsdException w:name="Table List 5" w:semiHidden="1" w:unhideWhenUsed="1"/>
-    <w:lsdException w:name="Table List 6" w:semiHidden="1" w:unhideWhenUsed="1"/>
-    <w:lsdException w:name="Table List 7" w:semiHidden="1" w:unhideWhenUsed="1"/>
-    <w:lsdException w:name="Table List 8" w:semiHidden="1" w:unhideWhenUsed="1"/>
-    <w:lsdException w:name="Table 3D effects 1" w:semiHidden="1" w:unhideWhenUsed="1"/>
-    <w:lsdException w:name="Table 3D effects 2" w:semiHidden="1" w:unhideWhenUsed="1"/>
-    <w:lsdException w:name="Table 3D effects 3" w:semiHidden="1" w:unhideWhenUsed="1"/>
-    <w:lsdException w:name="Table Contemporary" w:semiHidden="1" w:unhideWhenUsed="1"/>
-    <w:lsdException w:name="Table Elegant" w:semiHidden="1" w:unhideWhenUsed="1"/>
-    <w:lsdException w:name="Table Professional" w:semiHidden="1" w:unhideWhenUsed="1"/>
-    <w:lsdException w:name="Table Subtle 1" w:semiHidden="1" w:unhideWhenUsed="1"/>
-    <w:lsdException w:name="Table Subtle 2" w:semiHidden="1" w:unhideWhenUsed="1"/>
-    <w:lsdException w:name="Table Web 1" w:semiHidden="1" w:unhideWhenUsed="1"/>
-    <w:lsdException w:name="Table Web 2" w:semiHidden="1" w:unhideWhenUsed="1"/>
-    <w:lsdException w:name="Table Web 3" w:semiHidden="1" w:unhideWhenUsed="1"/>
-    <w:lsdException w:name="Balloon Text" w:semiHidden="1" w:unhideWhenUsed="1"/>
-    <w:lsdException w:name="Table Grid" w:uiPriority="39"/>
-    <w:lsdException w:name="Table Theme" w:semiHidden="1" w:unhideWhenUsed="1"/>
-    <w:lsdException w:name="Placeholder Text" w:semiHidden="1"/>
-    <w:lsdException w:name="No Spacing" w:uiPriority="1" w:qFormat="1"/>
-    <w:lsdException w:name="Light Shading" w:uiPriority="60"/>
-    <w:lsdException w:name="Light List" w:uiPriority="61"/>
-    <w:lsdException w:name="Light Grid" w:uiPriority="62"/>
-    <w:lsdException w:name="Medium Shading 1" w:uiPriority="63"/>
-    <w:lsdException w:name="Medium Shading 2" w:uiPriority="64"/>
-    <w:lsdException w:name="Medium List 1" w:uiPriority="65"/>
-    <w:lsdException w:name="Medium List 2" w:uiPriority="66"/>
-    <w:lsdException w:name="Medium Grid 1" w:uiPriority="67"/>
-    <w:lsdException w:name="Medium Grid 2" w:uiPriority="68"/>
-    <w:lsdException w:name="Medium Grid 3" w:uiPriority="69"/>
-    <w:lsdException w:name="Dark List" w:uiPriority="70"/>
-    <w:lsdException w:name="Colorful Shading" w:uiPriority="71"/>
-    <w:lsdException w:name="Colorful List" w:uiPriority="72"/>
-    <w:lsdException w:name="Colorful Grid" w:uiPriority="73"/>
-    <w:lsdException w:name="Light Shading Accent 1" w:uiPriority="60"/>
-    <w:lsdException w:name="Light List Accent 1" w:uiPriority="61"/>
-    <w:lsdException w:name="Light Grid Accent 1" w:uiPriority="62"/>
-    <w:lsdException w:name="Medium Shading 1 Accent 1" w:uiPriority="63"/>
-    <w:lsdException w:name="Medium Shading 2 Accent 1" w:uiPriority="64"/>
-    <w:lsdException w:name="Medium List 1 Accent 1" w:uiPriority="65"/>
-    <w:lsdException w:name="Revision" w:semiHidden="1"/>
-    <w:lsdException w:name="List Paragraph" w:uiPriority="34" w:qFormat="1"/>
-    <w:lsdException w:name="Quote" w:uiPriority="29" w:qFormat="1"/>
-    <w:lsdException w:name="Intense Quote" w:uiPriority="30" w:qFormat="1"/>
-    <w:lsdException w:name="Medium List 2 Accent 1" w:uiPriority="66"/>
-    <w:lsdException w:name="Medium Grid 1 Accent 1" w:uiPriority="67"/>
-    <w:lsdException w:name="Medium Grid 2 Accent 1" w:uiPriority="68"/>
-    <w:lsdException w:name="Medium Grid 3 Accent 1" w:uiPriority="69"/>
-    <w:lsdException w:name="Dark List Accent 1" w:uiPriority="70"/>
-    <w:lsdException w:name="Colorful Shading Accent 1" w:uiPriority="71"/>
-    <w:lsdException w:name="Colorful List Accent 1" w:uiPriority="72"/>
-    <w:lsdException w:name="Colorful Grid Accent 1" w:uiPriority="73"/>
-    <w:lsdException w:name="Light Shading Accent 2" w:uiPriority="60"/>
-    <w:lsdException w:name="Light List Accent 2" w:uiPriority="61"/>
-    <w:lsdException w:name="Light Grid Accent 2" w:uiPriority="62"/>
-    <w:lsdException w:name="Medium Shading 1 Accent 2" w:uiPriority="63"/>
-    <w:lsdException w:name="Medium Shading 2 Accent 2" w:uiPriority="64"/>
-    <w:lsdException w:name="Medium List 1 Accent 2" w:uiPriority="65"/>
-    <w:lsdException w:name="Medium List 2 Accent 2" w:uiPriority="66"/>
-    <w:lsdException w:name="Medium Grid 1 Accent 2" w:uiPriority="67"/>
-    <w:lsdException w:name="Medium Grid 2 Accent 2" w:uiPriority="68"/>
-    <w:lsdException w:name="Medium Grid 3 Accent 2" w:uiPriority="69"/>
-    <w:lsdException w:name="Dark List Accent 2" w:uiPriority="70"/>
-    <w:lsdException w:name="Colorful Shading Accent 2" w:uiPriority="71"/>
-    <w:lsdException w:name="Colorful List Accent 2" w:uiPriority="72"/>
-    <w:lsdException w:name="Colorful Grid Accent 2" w:uiPriority="73"/>
-    <w:lsdException w:name="Light Shading Accent 3" w:uiPriority="60"/>
-    <w:lsdException w:name="Light List Accent 3" w:uiPriority="61"/>
-    <w:lsdException w:name="Light Grid Accent 3" w:uiPriority="62"/>
-    <w:lsdException w:name="Medium Shading 1 Accent 3" w:uiPriority="63"/>
-    <w:lsdException w:name="Medium Shading 2 Accent 3" w:uiPriority="64"/>
-    <w:lsdException w:name="Medium List 1 Accent 3" w:uiPriority="65"/>
-    <w:lsdException w:name="Medium List 2 Accent 3" w:uiPriority="66"/>
-    <w:lsdException w:name="Medium Grid 1 Accent 3" w:uiPriority="67"/>
-    <w:lsdException w:name="Medium Grid 2 Accent 3" w:uiPriority="68"/>
-    <w:lsdException w:name="Medium Grid 3 Accent 3" w:uiPriority="69"/>
-    <w:lsdException w:name="Dark List Accent 3" w:uiPriority="70"/>
-    <w:lsdException w:name="Colorful Shading Accent 3" w:uiPriority="71"/>
-    <w:lsdException w:name="Colorful List Accent 3" w:uiPriority="72"/>
-    <w:lsdException w:name="Colorful Grid Accent 3" w:uiPriority="73"/>
-    <w:lsdException w:name="Light Shading Accent 4" w:uiPriority="60"/>
-    <w:lsdException w:name="Light List Accent 4" w:uiPriority="61"/>
-    <w:lsdException w:name="Light Grid Accent 4" w:uiPriority="62"/>
-    <w:lsdException w:name="Medium Shading 1 Accent 4" w:uiPriority="63"/>
-    <w:lsdException w:name="Medium Shading 2 Accent 4" w:uiPriority="64"/>
-    <w:lsdException w:name="Medium List 1 Accent 4" w:uiPriority="65"/>
-    <w:lsdException w:name="Medium List 2 Accent 4" w:uiPriority="66"/>
-    <w:lsdException w:name="Medium Grid 1 Accent 4" w:uiPriority="67"/>
-    <w:lsdException w:name="Medium Grid 2 Accent 4" w:uiPriority="68"/>
-    <w:lsdException w:name="Medium Grid 3 Accent 4" w:uiPriority="69"/>
-    <w:lsdException w:name="Dark List Accent 4" w:uiPriority="70"/>
-    <w:lsdException w:name="Colorful Shading Accent 4" w:uiPriority="71"/>
-    <w:lsdException w:name="Colorful List Accent 4" w:uiPriority="72"/>
-    <w:lsdException w:name="Colorful Grid Accent 4" w:uiPriority="73"/>
-    <w:lsdException w:name="Light Shading Accent 5" w:uiPriority="60"/>
-    <w:lsdException w:name="Light List Accent 5" w:uiPriority="61"/>
-    <w:lsdException w:name="Light Grid Accent 5" w:uiPriority="62"/>
-    <w:lsdException w:name="Medium Shading 1 Accent 5" w:uiPriority="63"/>
-    <w:lsdException w:name="Medium Shading 2 Accent 5" w:uiPriority="64"/>
-    <w:lsdException w:name="Medium List 1 Accent 5" w:uiPriority="65"/>
-    <w:lsdException w:name="Medium List 2 Accent 5" w:uiPriority="66"/>
-    <w:lsdException w:name="Medium Grid 1 Accent 5" w:uiPriority="67"/>
-    <w:lsdException w:name="Medium Grid 2 Accent 5" w:uiPriority="68"/>
-    <w:lsdException w:name="Medium Grid 3 Accent 5" w:uiPriority="69"/>
-    <w:lsdException w:name="Dark List Accent 5" w:uiPriority="70"/>
-    <w:lsdException w:name="Colorful Shading Accent 5" w:uiPriority="71"/>
-    <w:lsdException w:name="Colorful List Accent 5" w:uiPriority="72"/>
-    <w:lsdException w:name="Colorful Grid Accent 5" w:uiPriority="73"/>
-    <w:lsdException w:name="Light Shading Accent 6" w:uiPriority="60"/>
-    <w:lsdException w:name="Light List Accent 6" w:uiPriority="61"/>
-    <w:lsdException w:name="Light Grid Accent 6" w:uiPriority="62"/>
-    <w:lsdException w:name="Medium Shading 1 Accent 6" w:uiPriority="63"/>
-    <w:lsdException w:name="Medium Shading 2 Accent 6" w:uiPriority="64"/>
-    <w:lsdException w:name="Medium List 1 Accent 6" w:uiPriority="65"/>
-    <w:lsdException w:name="Medium List 2 Accent 6" w:uiPriority="66"/>
-    <w:lsdException w:name="Medium Grid 1 Accent 6" w:uiPriority="67"/>
-    <w:lsdException w:name="Medium Grid 2 Accent 6" w:uiPriority="68"/>
-    <w:lsdException w:name="Medium Grid 3 Accent 6" w:uiPriority="69"/>
-    <w:lsdException w:name="Dark List Accent 6" w:uiPriority="70"/>
-    <w:lsdException w:name="Colorful Shading Accent 6" w:uiPriority="71"/>
-    <w:lsdException w:name="Colorful List Accent 6" w:uiPriority="72"/>
-    <w:lsdException w:name="Colorful Grid Accent 6" w:uiPriority="73"/>
-    <w:lsdException w:name="Subtle Emphasis" w:uiPriority="19" w:qFormat="1"/>
-    <w:lsdException w:name="Intense Emphasis" w:uiPriority="21" w:qFormat="1"/>
-    <w:lsdException w:name="Subtle Reference" w:uiPriority="31" w:qFormat="1"/>
-    <w:lsdException w:name="Intense Reference" w:uiPriority="32" w:qFormat="1"/>
-    <w:lsdException w:name="Book Title" w:uiPriority="33" w:qFormat="1"/>
-    <w:lsdException w:name="Bibliography" w:semiHidden="1" w:uiPriority="37" w:unhideWhenUsed="1"/>
-    <w:lsdException w:name="TOC Heading" w:semiHidden="1" w:uiPriority="39" w:unhideWhenUsed="1" w:qFormat="1"/>
-    <w:lsdException w:name="Plain Table 1" w:uiPriority="41"/>
-    <w:lsdException w:name="Plain Table 2" w:uiPriority="42"/>
-    <w:lsdException w:name="Plain Table 3" w:uiPriority="43"/>
-    <w:lsdException w:name="Plain Table 4" w:uiPriority="44"/>
-    <w:lsdException w:name="Plain Table 5" w:uiPriority="45"/>
-    <w:lsdException w:name="Grid Table Light" w:uiPriority="40"/>
-    <w:lsdException w:name="Grid Table 1 Light" w:uiPriority="46"/>
-    <w:lsdException w:name="Grid Table 2" w:uiPriority="47"/>
-    <w:lsdException w:name="Grid Table 3" w:uiPriority="48"/>
-    <w:lsdException w:name="Grid Table 4" w:uiPriority="49"/>
-    <w:lsdException w:name="Grid Table 5 Dark" w:uiPriority="50"/>
-    <w:lsdException w:name="Grid Table 6 Colorful" w:uiPriority="51"/>
-    <w:lsdException w:name="Grid Table 7 Colorful" w:uiPriority="52"/>
-    <w:lsdException w:name="Grid Table 1 Light Accent 1" w:uiPriority="46"/>
-    <w:lsdException w:name="Grid Table 2 Accent 1" w:uiPriority="47"/>
-    <w:lsdException w:name="Grid Table 3 Accent 1" w:uiPriority="48"/>
-    <w:lsdException w:name="Grid Table 4 Accent 1" w:uiPriority="49"/>
-    <w:lsdException w:name="Grid Table 5 Dark Accent 1" w:uiPriority="50"/>
-    <w:lsdException w:name="Grid Table 6 Colorful Accent 1" w:uiPriority="51"/>
-    <w:lsdException w:name="Grid Table 7 Colorful Accent 1" w:uiPriority="52"/>
-    <w:lsdException w:name="Grid Table 1 Light Accent 2" w:uiPriority="46"/>
-    <w:lsdException w:name="Grid Table 2 Accent 2" w:uiPriority="47"/>
-    <w:lsdException w:name="Grid Table 3 Accent 2" w:uiPriority="48"/>
-    <w:lsdException w:name="Grid Table 4 Accent 2" w:uiPriority="49"/>
-    <w:lsdException w:name="Grid Table 5 Dark Accent 2" w:uiPriority="50"/>
-    <w:lsdException w:name="Grid Table 6 Colorful Accent 2" w:uiPriority="51"/>
-    <w:lsdException w:name="Grid Table 7 Colorful Accent 2" w:uiPriority="52"/>
-    <w:lsdException w:name="Grid Table 1 Light Accent 3" w:uiPriority="46"/>
-    <w:lsdException w:name="Grid Table 2 Accent 3" w:uiPriority="47"/>
-    <w:lsdException w:name="Grid Table 3 Accent 3" w:uiPriority="48"/>
-    <w:lsdException w:name="Grid Table 4 Accent 3" w:uiPriority="49"/>
-    <w:lsdException w:name="Grid Table 5 Dark Accent 3" w:uiPriority="50"/>
-    <w:lsdException w:name="Grid Table 6 Colorful Accent 3" w:uiPriority="51"/>
-    <w:lsdException w:name="Grid Table 7 Colorful Accent 3" w:uiPriority="52"/>
-    <w:lsdException w:name="Grid Table 1 Light Accent 4" w:uiPriority="46"/>
-    <w:lsdException w:name="Grid Table 2 Accent 4" w:uiPriority="47"/>
-    <w:lsdException w:name="Grid Table 3 Accent 4" w:uiPriority="48"/>
-    <w:lsdException w:name="Grid Table 4 Accent 4" w:uiPriority="49"/>
-    <w:lsdException w:name="Grid Table 5 Dark Accent 4" w:uiPriority="50"/>
-    <w:lsdException w:name="Grid Table 6 Colorful Accent 4" w:uiPriority="51"/>
-    <w:lsdException w:name="Grid Table 7 Colorful Accent 4" w:uiPriority="52"/>
-    <w:lsdException w:name="Grid Table 1 Light Accent 5" w:uiPriority="46"/>
-    <w:lsdException w:name="Grid Table 2 Accent 5" w:uiPriority="47"/>
-    <w:lsdException w:name="Grid Table 3 Accent 5" w:uiPriority="48"/>
-    <w:lsdException w:name="Grid Table 4 Accent 5" w:uiPriority="49"/>
-    <w:lsdException w:name="Grid Table 5 Dark Accent 5" w:uiPriority="50"/>
-    <w:lsdException w:name="Grid Table 6 Colorful Accent 5" w:uiPriority="51"/>
-    <w:lsdException w:name="Grid Table 7 Colorful Accent 5" w:uiPriority="52"/>
-    <w:lsdException w:name="Grid Table 1 Light Accent 6" w:uiPriority="46"/>
-    <w:lsdException w:name="Grid Table 2 Accent 6" w:uiPriority="47"/>
-    <w:lsdException w:name="Grid Table 3 Accent 6" w:uiPriority="48"/>
-    <w:lsdException w:name="Grid Table 4 Accent 6" w:uiPriority="49"/>
-    <w:lsdException w:name="Grid Table 5 Dark Accent 6" w:uiPriority="50"/>
-    <w:lsdException w:name="Grid Table 6 Colorful Accent 6" w:uiPriority="51"/>
-    <w:lsdException w:name="Grid Table 7 Colorful Accent 6" w:uiPriority="52"/>
-    <w:lsdException w:name="List Table 1 Light" w:uiPriority="46"/>
-    <w:lsdException w:name="List Table 2" w:uiPriority="47"/>
-    <w:lsdException w:name="List Table 3" w:uiPriority="48"/>
-    <w:lsdException w:name="List Table 4" w:uiPriority="49"/>
-    <w:lsdException w:name="List Table 5 Dark" w:uiPriority="50"/>
-    <w:lsdException w:name="List Table 6 Colorful" w:uiPriority="51"/>
-    <w:lsdException w:name="List Table 7 Colorful" w:uiPriority="52"/>
-    <w:lsdException w:name="List Table 1 Light Accent 1" w:uiPriority="46"/>
-    <w:lsdException w:name="List Table 2 Accent 1" w:uiPriority="47"/>
-    <w:lsdException w:name="List Table 3 Accent 1" w:uiPriority="48"/>
-    <w:lsdException w:name="List Table 4 Accent 1" w:uiPriority="49"/>
-    <w:lsdException w:name="List Table 5 Dark Accent 1" w:uiPriority="50"/>
-    <w:lsdException w:name="List Table 6 Colorful Accent 1" w:uiPriority="51"/>
-    <w:lsdException w:name="List Table 7 Colorful Accent 1" w:uiPriority="52"/>
-    <w:lsdException w:name="List Table 1 Light Accent 2" w:uiPriority="46"/>
-    <w:lsdException w:name="List Table 2 Accent 2" w:uiPriority="47"/>
-    <w:lsdException w:name="List Table 3 Accent 2" w:uiPriority="48"/>
-    <w:lsdException w:name="List Table 4 Accent 2" w:uiPriority="49"/>
-    <w:lsdException w:name="List Table 5 Dark Accent 2" w:uiPriority="50"/>
-    <w:lsdException w:name="List Table 6 Colorful Accent 2" w:uiPriority="51"/>
-    <w:lsdException w:name="List Table 7 Colorful Accent 2" w:uiPriority="52"/>
-    <w:lsdException w:name="List Table 1 Light Accent 3" w:uiPriority="46"/>
-    <w:lsdException w:name="List Table 2 Accent 3" w:uiPriority="47"/>
-    <w:lsdException w:name="List Table 3 Accent 3" w:uiPriority="48"/>
-    <w:lsdException w:name="List Table 4 Accent 3" w:uiPriority="49"/>
-    <w:lsdException w:name="List Table 5 Dark Accent 3" w:uiPriority="50"/>
-    <w:lsdException w:name="List Table 6 Colorful Accent 3" w:uiPriority="51"/>
-    <w:lsdException w:name="List Table 7 Colorful Accent 3" w:uiPriority="52"/>
-    <w:lsdException w:name="List Table 1 Light Accent 4" w:uiPriority="46"/>
-    <w:lsdException w:name="List Table 2 Accent 4" w:uiPriority="47"/>
-    <w:lsdException w:name="List Table 3 Accent 4" w:uiPriority="48"/>
-    <w:lsdException w:name="List Table 4 Accent 4" w:uiPriority="49"/>
-    <w:lsdException w:name="List Table 5 Dark Accent 4" w:uiPriority="50"/>
-    <w:lsdException w:name="List Table 6 Colorful Accent 4" w:uiPriority="51"/>
-    <w:lsdException w:name="List Table 7 Colorful Accent 4" w:uiPriority="52"/>
-    <w:lsdException w:name="List Table 1 Light Accent 5" w:uiPriority="46"/>
-    <w:lsdException w:name="List Table 2 Accent 5" w:uiPriority="47"/>
-    <w:lsdException w:name="List Table 3 Accent 5" w:uiPriority="48"/>
-    <w:lsdException w:name="List Table 4 Accent 5" w:uiPriority="49"/>
-    <w:lsdException w:name="List Table 5 Dark Accent 5" w:uiPriority="50"/>
-    <w:lsdException w:name="List Table 6 Colorful Accent 5" w:uiPriority="51"/>
-    <w:lsdException w:name="List Table 7 Colorful Accent 5" w:uiPriority="52"/>
-    <w:lsdException w:name="List Table 1 Light Accent 6" w:uiPriority="46"/>
-    <w:lsdException w:name="List Table 2 Accent 6" w:uiPriority="47"/>
-    <w:lsdException w:name="List Table 3 Accent 6" w:uiPriority="48"/>
-    <w:lsdException w:name="List Table 4 Accent 6" w:uiPriority="49"/>
-    <w:lsdException w:name="List Table 5 Dark Accent 6" w:uiPriority="50"/>
-    <w:lsdException w:name="List Table 6 Colorful Accent 6" w:uiPriority="51"/>
-    <w:lsdException w:name="List Table 7 Colorful Accent 6" w:uiPriority="52"/>
+  <w:latentStyles w:defLockedState="0" w:defUIPriority="99" w:defSemiHidden="1" w:defUnhideWhenUsed="1" w:defQFormat="0" w:count="267">
+    <w:lsdException w:name="Normal" w:semiHidden="0" w:uiPriority="0" w:unhideWhenUsed="0" w:qFormat="1"/>
+    <w:lsdException w:name="heading 1" w:semiHidden="0" w:uiPriority="9" w:unhideWhenUsed="0" w:qFormat="1"/>
+    <w:lsdException w:name="heading 2" w:uiPriority="9" w:qFormat="1"/>
+    <w:lsdException w:name="heading 3" w:uiPriority="9" w:qFormat="1"/>
+    <w:lsdException w:name="heading 4" w:uiPriority="9" w:qFormat="1"/>
+    <w:lsdException w:name="heading 5" w:uiPriority="9" w:qFormat="1"/>
+    <w:lsdException w:name="heading 6" w:uiPriority="9" w:qFormat="1"/>
+    <w:lsdException w:name="heading 7" w:uiPriority="9" w:qFormat="1"/>
+    <w:lsdException w:name="heading 8" w:uiPriority="9" w:qFormat="1"/>
+    <w:lsdException w:name="heading 9" w:uiPriority="9" w:qFormat="1"/>
+    <w:lsdException w:name="toc 1" w:uiPriority="39"/>
+    <w:lsdException w:name="toc 2" w:uiPriority="39"/>
+    <w:lsdException w:name="toc 3" w:uiPriority="39"/>
+    <w:lsdException w:name="toc 4" w:uiPriority="39"/>
+    <w:lsdException w:name="toc 5" w:uiPriority="39"/>
+    <w:lsdException w:name="toc 6" w:uiPriority="39"/>
+    <w:lsdException w:name="toc 7" w:uiPriority="39"/>
+    <w:lsdException w:name="toc 8" w:uiPriority="39"/>
+    <w:lsdException w:name="toc 9" w:uiPriority="39"/>
+    <w:lsdException w:name="caption" w:uiPriority="35" w:qFormat="1"/>
+    <w:lsdException w:name="Title" w:semiHidden="0" w:uiPriority="10" w:unhideWhenUsed="0" w:qFormat="1"/>
+    <w:lsdException w:name="Default Paragraph Font" w:uiPriority="1"/>
+    <w:lsdException w:name="Subtitle" w:semiHidden="0" w:uiPriority="11" w:unhideWhenUsed="0" w:qFormat="1"/>
+    <w:lsdException w:name="Strong" w:semiHidden="0" w:uiPriority="22" w:unhideWhenUsed="0" w:qFormat="1"/>
+    <w:lsdException w:name="Emphasis" w:semiHidden="0" w:uiPriority="20" w:unhideWhenUsed="0" w:qFormat="1"/>
+    <w:lsdException w:name="Table Grid" w:semiHidden="0" w:uiPriority="39" w:unhideWhenUsed="0"/>
+    <w:lsdException w:name="Placeholder Text" w:unhideWhenUsed="0"/>
+    <w:lsdException w:name="No Spacing" w:semiHidden="0" w:uiPriority="1" w:unhideWhenUsed="0" w:qFormat="1"/>
+    <w:lsdException w:name="Light Shading" w:semiHidden="0" w:uiPriority="60" w:unhideWhenUsed="0"/>
+    <w:lsdException w:name="Light List" w:semiHidden="0" w:uiPriority="61" w:unhideWhenUsed="0"/>
+    <w:lsdException w:name="Light Grid" w:semiHidden="0" w:uiPriority="62" w:unhideWhenUsed="0"/>
+    <w:lsdException w:name="Medium Shading 1" w:semiHidden="0" w:uiPriority="63" w:unhideWhenUsed="0"/>
+    <w:lsdException w:name="Medium Shading 2" w:semiHidden="0" w:uiPriority="64" w:unhideWhenUsed="0"/>
+    <w:lsdException w:name="Medium List 1" w:semiHidden="0" w:uiPriority="65" w:unhideWhenUsed="0"/>
+    <w:lsdException w:name="Medium List 2" w:semiHidden="0" w:uiPriority="66" w:unhideWhenUsed="0"/>
+    <w:lsdException w:name="Medium Grid 1" w:semiHidden="0" w:uiPriority="67" w:unhideWhenUsed="0"/>
+    <w:lsdException w:name="Medium Grid 2" w:semiHidden="0" w:uiPriority="68" w:unhideWhenUsed="0"/>
+    <w:lsdException w:name="Medium Grid 3" w:semiHidden="0" w:uiPriority="69" w:unhideWhenUsed="0"/>
+    <w:lsdException w:name="Dark List" w:semiHidden="0" w:uiPriority="70" w:unhideWhenUsed="0"/>
+    <w:lsdException w:name="Colorful Shading" w:semiHidden="0" w:uiPriority="71" w:unhideWhenUsed="0"/>
+    <w:lsdException w:name="Colorful List" w:semiHidden="0" w:uiPriority="72" w:unhideWhenUsed="0"/>
+    <w:lsdException w:name="Colorful Grid" w:semiHidden="0" w:uiPriority="73" w:unhideWhenUsed="0"/>
+    <w:lsdException w:name="Light Shading Accent 1" w:semiHidden="0" w:uiPriority="60" w:unhideWhenUsed="0"/>
+    <w:lsdException w:name="Light List Accent 1" w:semiHidden="0" w:uiPriority="61" w:unhideWhenUsed="0"/>
+    <w:lsdException w:name="Light Grid Accent 1" w:semiHidden="0" w:uiPriority="62" w:unhideWhenUsed="0"/>
+    <w:lsdException w:name="Medium Shading 1 Accent 1" w:semiHidden="0" w:uiPriority="63" w:unhideWhenUsed="0"/>
+    <w:lsdException w:name="Medium Shading 2 Accent 1" w:semiHidden="0" w:uiPriority="64" w:unhideWhenUsed="0"/>
+    <w:lsdException w:name="Medium List 1 Accent 1" w:semiHidden="0" w:uiPriority="65" w:unhideWhenUsed="0"/>
+    <w:lsdException w:name="Revision" w:unhideWhenUsed="0"/>
+    <w:lsdException w:name="List Paragraph" w:semiHidden="0" w:uiPriority="34" w:unhideWhenUsed="0" w:qFormat="1"/>
+    <w:lsdException w:name="Quote" w:semiHidden="0" w:uiPriority="29" w:unhideWhenUsed="0" w:qFormat="1"/>
+    <w:lsdException w:name="Intense Quote" w:semiHidden="0" w:uiPriority="30" w:unhideWhenUsed="0" w:qFormat="1"/>
+    <w:lsdException w:name="Medium List 2 Accent 1" w:semiHidden="0" w:uiPriority="66" w:unhideWhenUsed="0"/>
+    <w:lsdException w:name="Medium Grid 1 Accent 1" w:semiHidden="0" w:uiPriority="67" w:unhideWhenUsed="0"/>
+    <w:lsdException w:name="Medium Grid 2 Accent 1" w:semiHidden="0" w:uiPriority="68" w:unhideWhenUsed="0"/>
+    <w:lsdException w:name="Medium Grid 3 Accent 1" w:semiHidden="0" w:uiPriority="69" w:unhideWhenUsed="0"/>
+    <w:lsdException w:name="Dark List Accent 1" w:semiHidden="0" w:uiPriority="70" w:unhideWhenUsed="0"/>
+    <w:lsdException w:name="Colorful Shading Accent 1" w:semiHidden="0" w:uiPriority="71" w:unhideWhenUsed="0"/>
+    <w:lsdException w:name="Colorful List Accent 1" w:semiHidden="0" w:uiPriority="72" w:unhideWhenUsed="0"/>
+    <w:lsdException w:name="Colorful Grid Accent 1" w:semiHidden="0" w:uiPriority="73" w:unhideWhenUsed="0"/>
+    <w:lsdException w:name="Light Shading Accent 2" w:semiHidden="0" w:uiPriority="60" w:unhideWhenUsed="0"/>
+    <w:lsdException w:name="Light List Accent 2" w:semiHidden="0" w:uiPriority="61" w:unhideWhenUsed="0"/>
+    <w:lsdException w:name="Light Grid Accent 2" w:semiHidden="0" w:uiPriority="62" w:unhideWhenUsed="0"/>
+    <w:lsdException w:name="Medium Shading 1 Accent 2" w:semiHidden="0" w:uiPriority="63" w:unhideWhenUsed="0"/>
+    <w:lsdException w:name="Medium Shading 2 Accent 2" w:semiHidden="0" w:uiPriority="64" w:unhideWhenUsed="0"/>
+    <w:lsdException w:name="Medium List 1 Accent 2" w:semiHidden="0" w:uiPriority="65" w:unhideWhenUsed="0"/>
+    <w:lsdException w:name="Medium List 2 Accent 2" w:semiHidden="0" w:uiPriority="66" w:unhideWhenUsed="0"/>
+    <w:lsdException w:name="Medium Grid 1 Accent 2" w:semiHidden="0" w:uiPriority="67" w:unhideWhenUsed="0"/>
+    <w:lsdException w:name="Medium Grid 2 Accent 2" w:semiHidden="0" w:uiPriority="68" w:unhideWhenUsed="0"/>
+    <w:lsdException w:name="Medium Grid 3 Accent 2" w:semiHidden="0" w:uiPriority="69" w:unhideWhenUsed="0"/>
+    <w:lsdException w:name="Dark List Accent 2" w:semiHidden="0" w:uiPriority="70" w:unhideWhenUsed="0"/>
+    <w:lsdException w:name="Colorful Shading Accent 2" w:semiHidden="0" w:uiPriority="71" w:unhideWhenUsed="0"/>
+    <w:lsdException w:name="Colorful List Accent 2" w:semiHidden="0" w:uiPriority="72" w:unhideWhenUsed="0"/>
+    <w:lsdException w:name="Colorful Grid Accent 2" w:semiHidden="0" w:uiPriority="73" w:unhideWhenUsed="0"/>
+    <w:lsdException w:name="Light Shading Accent 3" w:semiHidden="0" w:uiPriority="60" w:unhideWhenUsed="0"/>
+    <w:lsdException w:name="Light List Accent 3" w:semiHidden="0" w:uiPriority="61" w:unhideWhenUsed="0"/>
+    <w:lsdException w:name="Light Grid Accent 3" w:semiHidden="0" w:uiPriority="62" w:unhideWhenUsed="0"/>
+    <w:lsdException w:name="Medium Shading 1 Accent 3" w:semiHidden="0" w:uiPriority="63" w:unhideWhenUsed="0"/>
+    <w:lsdException w:name="Medium Shading 2 Accent 3" w:semiHidden="0" w:uiPriority="64" w:unhideWhenUsed="0"/>
+    <w:lsdException w:name="Medium List 1 Accent 3" w:semiHidden="0" w:uiPriority="65" w:unhideWhenUsed="0"/>
+    <w:lsdException w:name="Medium List 2 Accent 3" w:semiHidden="0" w:uiPriority="66" w:unhideWhenUsed="0"/>
+    <w:lsdException w:name="Medium Grid 1 Accent 3" w:semiHidden="0" w:uiPriority="67" w:unhideWhenUsed="0"/>
+    <w:lsdException w:name="Medium Grid 2 Accent 3" w:semiHidden="0" w:uiPriority="68" w:unhideWhenUsed="0"/>
+    <w:lsdException w:name="Medium Grid 3 Accent 3" w:semiHidden="0" w:uiPriority="69" w:unhideWhenUsed="0"/>
+    <w:lsdException w:name="Dark List Accent 3" w:semiHidden="0" w:uiPriority="70" w:unhideWhenUsed="0"/>
+    <w:lsdException w:name="Colorful Shading Accent 3" w:semiHidden="0" w:uiPriority="71" w:unhideWhenUsed="0"/>
+    <w:lsdException w:name="Colorful List Accent 3" w:semiHidden="0" w:uiPriority="72" w:unhideWhenUsed="0"/>
+    <w:lsdException w:name="Colorful Grid Accent 3" w:semiHidden="0" w:uiPriority="73" w:unhideWhenUsed="0"/>
+    <w:lsdException w:name="Light Shading Accent 4" w:semiHidden="0" w:uiPriority="60" w:unhideWhenUsed="0"/>
+    <w:lsdException w:name="Light List Accent 4" w:semiHidden="0" w:uiPriority="61" w:unhideWhenUsed="0"/>
+    <w:lsdException w:name="Light Grid Accent 4" w:semiHidden="0" w:uiPriority="62" w:unhideWhenUsed="0"/>
+    <w:lsdException w:name="Medium Shading 1 Accent 4" w:semiHidden="0" w:uiPriority="63" w:unhideWhenUsed="0"/>
+    <w:lsdException w:name="Medium Shading 2 Accent 4" w:semiHidden="0" w:uiPriority="64" w:unhideWhenUsed="0"/>
+    <w:lsdException w:name="Medium List 1 Accent 4" w:semiHidden="0" w:uiPriority="65" w:unhideWhenUsed="0"/>
+    <w:lsdException w:name="Medium List 2 Accent 4" w:semiHidden="0" w:uiPriority="66" w:unhideWhenUsed="0"/>
+    <w:lsdException w:name="Medium Grid 1 Accent 4" w:semiHidden="0" w:uiPriority="67" w:unhideWhenUsed="0"/>
+    <w:lsdException w:name="Medium Grid 2 Accent 4" w:semiHidden="0" w:uiPriority="68" w:unhideWhenUsed="0"/>
+    <w:lsdException w:name="Medium Grid 3 Accent 4" w:semiHidden="0" w:uiPriority="69" w:unhideWhenUsed="0"/>
+    <w:lsdException w:name="Dark List Accent 4" w:semiHidden="0" w:uiPriority="70" w:unhideWhenUsed="0"/>
+    <w:lsdException w:name="Colorful Shading Accent 4" w:semiHidden="0" w:uiPriority="71" w:unhideWhenUsed="0"/>
+    <w:lsdException w:name="Colorful List Accent 4" w:semiHidden="0" w:uiPriority="72" w:unhideWhenUsed="0"/>
+    <w:lsdException w:name="Colorful Grid Accent 4" w:semiHidden="0" w:uiPriority="73" w:unhideWhenUsed="0"/>
+    <w:lsdException w:name="Light Shading Accent 5" w:semiHidden="0" w:uiPriority="60" w:unhideWhenUsed="0"/>
+    <w:lsdException w:name="Light List Accent 5" w:semiHidden="0" w:uiPriority="61" w:unhideWhenUsed="0"/>
+    <w:lsdException w:name="Light Grid Accent 5" w:semiHidden="0" w:uiPriority="62" w:unhideWhenUsed="0"/>
+    <w:lsdException w:name="Medium Shading 1 Accent 5" w:semiHidden="0" w:uiPriority="63" w:unhideWhenUsed="0"/>
+    <w:lsdException w:name="Medium Shading 2 Accent 5" w:semiHidden="0" w:uiPriority="64" w:unhideWhenUsed="0"/>
+    <w:lsdException w:name="Medium List 1 Accent 5" w:semiHidden="0" w:uiPriority="65" w:unhideWhenUsed="0"/>
+    <w:lsdException w:name="Medium List 2 Accent 5" w:semiHidden="0" w:uiPriority="66" w:unhideWhenUsed="0"/>
+    <w:lsdException w:name="Medium Grid 1 Accent 5" w:semiHidden="0" w:uiPriority="67" w:unhideWhenUsed="0"/>
+    <w:lsdException w:name="Medium Grid 2 Accent 5" w:semiHidden="0" w:uiPriority="68" w:unhideWhenUsed="0"/>
+    <w:lsdException w:name="Medium Grid 3 Accent 5" w:semiHidden="0" w:uiPriority="69" w:unhideWhenUsed="0"/>
+    <w:lsdException w:name="Dark List Accent 5" w:semiHidden="0" w:uiPriority="70" w:unhideWhenUsed="0"/>
+    <w:lsdException w:name="Colorful Shading Accent 5" w:semiHidden="0" w:uiPriority="71" w:unhideWhenUsed="0"/>
+    <w:lsdException w:name="Colorful List Accent 5" w:semiHidden="0" w:uiPriority="72" w:unhideWhenUsed="0"/>
+    <w:lsdException w:name="Colorful Grid Accent 5" w:semiHidden="0" w:uiPriority="73" w:unhideWhenUsed="0"/>
+    <w:lsdException w:name="Light Shading Accent 6" w:semiHidden="0" w:uiPriority="60" w:unhideWhenUsed="0"/>
+    <w:lsdException w:name="Light List Accent 6" w:semiHidden="0" w:uiPriority="61" w:unhideWhenUsed="0"/>
+    <w:lsdException w:name="Light Grid Accent 6" w:semiHidden="0" w:uiPriority="62" w:unhideWhenUsed="0"/>
+    <w:lsdException w:name="Medium Shading 1 Accent 6" w:semiHidden="0" w:uiPriority="63" w:unhideWhenUsed="0"/>
+    <w:lsdException w:name="Medium Shading 2 Accent 6" w:semiHidden="0" w:uiPriority="64" w:unhideWhenUsed="0"/>
+    <w:lsdException w:name="Medium List 1 Accent 6" w:semiHidden="0" w:uiPriority="65" w:unhideWhenUsed="0"/>
+    <w:lsdException w:name="Medium List 2 Accent 6" w:semiHidden="0" w:uiPriority="66" w:unhideWhenUsed="0"/>
+    <w:lsdException w:name="Medium Grid 1 Accent 6" w:semiHidden="0" w:uiPriority="67" w:unhideWhenUsed="0"/>
+    <w:lsdException w:name="Medium Grid 2 Accent 6" w:semiHidden="0" w:uiPriority="68" w:unhideWhenUsed="0"/>
+    <w:lsdException w:name="Medium Grid 3 Accent 6" w:semiHidden="0" w:uiPriority="69" w:unhideWhenUsed="0"/>
+    <w:lsdException w:name="Dark List Accent 6" w:semiHidden="0" w:uiPriority="70" w:unhideWhenUsed="0"/>
+    <w:lsdException w:name="Colorful Shading Accent 6" w:semiHidden="0" w:uiPriority="71" w:unhideWhenUsed="0"/>
+    <w:lsdException w:name="Colorful List Accent 6" w:semiHidden="0" w:uiPriority="72" w:unhideWhenUsed="0"/>
+    <w:lsdException w:name="Colorful Grid Accent 6" w:semiHidden="0" w:uiPriority="73" w:unhideWhenUsed="0"/>
+    <w:lsdException w:name="Subtle Emphasis" w:semiHidden="0" w:uiPriority="19" w:unhideWhenUsed="0" w:qFormat="1"/>
+    <w:lsdException w:name="Intense Emphasis" w:semiHidden="0" w:uiPriority="21" w:unhideWhenUsed="0" w:qFormat="1"/>
+    <w:lsdException w:name="Subtle Reference" w:semiHidden="0" w:uiPriority="31" w:unhideWhenUsed="0" w:qFormat="1"/>
+    <w:lsdException w:name="Intense Reference" w:semiHidden="0" w:uiPriority="32" w:unhideWhenUsed="0" w:qFormat="1"/>
+    <w:lsdException w:name="Book Title" w:semiHidden="0" w:uiPriority="33" w:unhideWhenUsed="0" w:qFormat="1"/>
+    <w:lsdException w:name="Bibliography" w:uiPriority="37"/>
+    <w:lsdException w:name="TOC Heading" w:uiPriority="39" w:qFormat="1"/>
   </w:latentStyles>
   <w:style w:type="paragraph" w:default="1" w:styleId="Normal">
     <w:name w:val="Normal"/>
@@ -6187,13 +6375,501 @@
       <w:lang w:eastAsia="ko-KR"/>
     </w:rPr>
   </w:style>
+  <w:style w:type="paragraph" w:styleId="Header">
+    <w:name w:val="header"/>
+    <w:basedOn w:val="Normal"/>
+    <w:link w:val="HeaderChar"/>
+    <w:uiPriority w:val="99"/>
+    <w:unhideWhenUsed/>
+    <w:rsid w:val="001E5C29"/>
+    <w:pPr>
+      <w:tabs>
+        <w:tab w:val="center" w:pos="4680"/>
+        <w:tab w:val="right" w:pos="9360"/>
+      </w:tabs>
+      <w:spacing w:after="0" w:line="240" w:lineRule="auto"/>
+    </w:pPr>
+  </w:style>
+  <w:style w:type="character" w:customStyle="1" w:styleId="HeaderChar">
+    <w:name w:val="Header Char"/>
+    <w:basedOn w:val="DefaultParagraphFont"/>
+    <w:link w:val="Header"/>
+    <w:uiPriority w:val="99"/>
+    <w:rsid w:val="001E5C29"/>
+    <w:rPr>
+      <w:rFonts w:eastAsiaTheme="minorEastAsia"/>
+      <w:lang w:eastAsia="ko-KR"/>
+    </w:rPr>
+  </w:style>
+  <w:style w:type="paragraph" w:styleId="Footer">
+    <w:name w:val="footer"/>
+    <w:basedOn w:val="Normal"/>
+    <w:link w:val="FooterChar"/>
+    <w:uiPriority w:val="99"/>
+    <w:unhideWhenUsed/>
+    <w:rsid w:val="001E5C29"/>
+    <w:pPr>
+      <w:tabs>
+        <w:tab w:val="center" w:pos="4680"/>
+        <w:tab w:val="right" w:pos="9360"/>
+      </w:tabs>
+      <w:spacing w:after="0" w:line="240" w:lineRule="auto"/>
+    </w:pPr>
+  </w:style>
+  <w:style w:type="character" w:customStyle="1" w:styleId="FooterChar">
+    <w:name w:val="Footer Char"/>
+    <w:basedOn w:val="DefaultParagraphFont"/>
+    <w:link w:val="Footer"/>
+    <w:uiPriority w:val="99"/>
+    <w:rsid w:val="001E5C29"/>
+    <w:rPr>
+      <w:rFonts w:eastAsiaTheme="minorEastAsia"/>
+      <w:lang w:eastAsia="ko-KR"/>
+    </w:rPr>
+  </w:style>
+  <w:style w:type="paragraph" w:styleId="BalloonText">
+    <w:name w:val="Balloon Text"/>
+    <w:basedOn w:val="Normal"/>
+    <w:link w:val="BalloonTextChar"/>
+    <w:uiPriority w:val="99"/>
+    <w:semiHidden/>
+    <w:unhideWhenUsed/>
+    <w:rsid w:val="001E5C29"/>
+    <w:pPr>
+      <w:spacing w:after="0" w:line="240" w:lineRule="auto"/>
+    </w:pPr>
+    <w:rPr>
+      <w:rFonts w:ascii="Tahoma" w:hAnsi="Tahoma" w:cs="Tahoma"/>
+      <w:sz w:val="16"/>
+      <w:szCs w:val="16"/>
+    </w:rPr>
+  </w:style>
+  <w:style w:type="character" w:customStyle="1" w:styleId="BalloonTextChar">
+    <w:name w:val="Balloon Text Char"/>
+    <w:basedOn w:val="DefaultParagraphFont"/>
+    <w:link w:val="BalloonText"/>
+    <w:uiPriority w:val="99"/>
+    <w:semiHidden/>
+    <w:rsid w:val="001E5C29"/>
+    <w:rPr>
+      <w:rFonts w:ascii="Tahoma" w:eastAsiaTheme="minorEastAsia" w:hAnsi="Tahoma" w:cs="Tahoma"/>
+      <w:sz w:val="16"/>
+      <w:szCs w:val="16"/>
+      <w:lang w:eastAsia="ko-KR"/>
+    </w:rPr>
+  </w:style>
+</w:styles>
+</file>
+
+<file path=word/stylesWithEffects.xml><?xml version="1.0" encoding="utf-8"?>
+<w:styles xmlns:wpc="http://schemas.microsoft.com/office/word/2010/wordprocessingCanvas" xmlns:mc="http://schemas.openxmlformats.org/markup-compatibility/2006" xmlns:o="urn:schemas-microsoft-com:office:office" xmlns:r="http://schemas.openxmlformats.org/officeDocument/2006/relationships" xmlns:m="http://schemas.openxmlformats.org/officeDocument/2006/math" xmlns:v="urn:schemas-microsoft-com:vml" xmlns:wp14="http://schemas.microsoft.com/office/word/2010/wordprocessingDrawing" xmlns:wp="http://schemas.openxmlformats.org/drawingml/2006/wordprocessingDrawing" xmlns:w10="urn:schemas-microsoft-com:office:word" xmlns:w="http://schemas.openxmlformats.org/wordprocessingml/2006/main" xmlns:w14="http://schemas.microsoft.com/office/word/2010/wordml" xmlns:wpg="http://schemas.microsoft.com/office/word/2010/wordprocessingGroup" xmlns:wpi="http://schemas.microsoft.com/office/word/2010/wordprocessingInk" xmlns:wne="http://schemas.microsoft.com/office/word/2006/wordml" xmlns:wps="http://schemas.microsoft.com/office/word/2010/wordprocessingShape" mc:Ignorable="w14 wp14">
+  <w:docDefaults>
+    <w:rPrDefault>
+      <w:rPr>
+        <w:rFonts w:asciiTheme="minorHAnsi" w:eastAsiaTheme="minorHAnsi" w:hAnsiTheme="minorHAnsi" w:cstheme="minorBidi"/>
+        <w:sz w:val="22"/>
+        <w:szCs w:val="22"/>
+        <w:lang w:val="en-CA" w:eastAsia="en-US" w:bidi="ar-SA"/>
+      </w:rPr>
+    </w:rPrDefault>
+    <w:pPrDefault>
+      <w:pPr>
+        <w:spacing w:after="160" w:line="259" w:lineRule="auto"/>
+      </w:pPr>
+    </w:pPrDefault>
+  </w:docDefaults>
+  <w:latentStyles w:defLockedState="0" w:defUIPriority="99" w:defSemiHidden="1" w:defUnhideWhenUsed="1" w:defQFormat="0" w:count="267">
+    <w:lsdException w:name="Normal" w:semiHidden="0" w:uiPriority="0" w:unhideWhenUsed="0" w:qFormat="1"/>
+    <w:lsdException w:name="heading 1" w:semiHidden="0" w:uiPriority="9" w:unhideWhenUsed="0" w:qFormat="1"/>
+    <w:lsdException w:name="heading 2" w:uiPriority="9" w:qFormat="1"/>
+    <w:lsdException w:name="heading 3" w:uiPriority="9" w:qFormat="1"/>
+    <w:lsdException w:name="heading 4" w:uiPriority="9" w:qFormat="1"/>
+    <w:lsdException w:name="heading 5" w:uiPriority="9" w:qFormat="1"/>
+    <w:lsdException w:name="heading 6" w:uiPriority="9" w:qFormat="1"/>
+    <w:lsdException w:name="heading 7" w:uiPriority="9" w:qFormat="1"/>
+    <w:lsdException w:name="heading 8" w:uiPriority="9" w:qFormat="1"/>
+    <w:lsdException w:name="heading 9" w:uiPriority="9" w:qFormat="1"/>
+    <w:lsdException w:name="toc 1" w:uiPriority="39"/>
+    <w:lsdException w:name="toc 2" w:uiPriority="39"/>
+    <w:lsdException w:name="toc 3" w:uiPriority="39"/>
+    <w:lsdException w:name="toc 4" w:uiPriority="39"/>
+    <w:lsdException w:name="toc 5" w:uiPriority="39"/>
+    <w:lsdException w:name="toc 6" w:uiPriority="39"/>
+    <w:lsdException w:name="toc 7" w:uiPriority="39"/>
+    <w:lsdException w:name="toc 8" w:uiPriority="39"/>
+    <w:lsdException w:name="toc 9" w:uiPriority="39"/>
+    <w:lsdException w:name="caption" w:uiPriority="35" w:qFormat="1"/>
+    <w:lsdException w:name="Title" w:semiHidden="0" w:uiPriority="10" w:unhideWhenUsed="0" w:qFormat="1"/>
+    <w:lsdException w:name="Default Paragraph Font" w:uiPriority="1"/>
+    <w:lsdException w:name="Subtitle" w:semiHidden="0" w:uiPriority="11" w:unhideWhenUsed="0" w:qFormat="1"/>
+    <w:lsdException w:name="Strong" w:semiHidden="0" w:uiPriority="22" w:unhideWhenUsed="0" w:qFormat="1"/>
+    <w:lsdException w:name="Emphasis" w:semiHidden="0" w:uiPriority="20" w:unhideWhenUsed="0" w:qFormat="1"/>
+    <w:lsdException w:name="Table Grid" w:semiHidden="0" w:uiPriority="39" w:unhideWhenUsed="0"/>
+    <w:lsdException w:name="Placeholder Text" w:unhideWhenUsed="0"/>
+    <w:lsdException w:name="No Spacing" w:semiHidden="0" w:uiPriority="1" w:unhideWhenUsed="0" w:qFormat="1"/>
+    <w:lsdException w:name="Light Shading" w:semiHidden="0" w:uiPriority="60" w:unhideWhenUsed="0"/>
+    <w:lsdException w:name="Light List" w:semiHidden="0" w:uiPriority="61" w:unhideWhenUsed="0"/>
+    <w:lsdException w:name="Light Grid" w:semiHidden="0" w:uiPriority="62" w:unhideWhenUsed="0"/>
+    <w:lsdException w:name="Medium Shading 1" w:semiHidden="0" w:uiPriority="63" w:unhideWhenUsed="0"/>
+    <w:lsdException w:name="Medium Shading 2" w:semiHidden="0" w:uiPriority="64" w:unhideWhenUsed="0"/>
+    <w:lsdException w:name="Medium List 1" w:semiHidden="0" w:uiPriority="65" w:unhideWhenUsed="0"/>
+    <w:lsdException w:name="Medium List 2" w:semiHidden="0" w:uiPriority="66" w:unhideWhenUsed="0"/>
+    <w:lsdException w:name="Medium Grid 1" w:semiHidden="0" w:uiPriority="67" w:unhideWhenUsed="0"/>
+    <w:lsdException w:name="Medium Grid 2" w:semiHidden="0" w:uiPriority="68" w:unhideWhenUsed="0"/>
+    <w:lsdException w:name="Medium Grid 3" w:semiHidden="0" w:uiPriority="69" w:unhideWhenUsed="0"/>
+    <w:lsdException w:name="Dark List" w:semiHidden="0" w:uiPriority="70" w:unhideWhenUsed="0"/>
+    <w:lsdException w:name="Colorful Shading" w:semiHidden="0" w:uiPriority="71" w:unhideWhenUsed="0"/>
+    <w:lsdException w:name="Colorful List" w:semiHidden="0" w:uiPriority="72" w:unhideWhenUsed="0"/>
+    <w:lsdException w:name="Colorful Grid" w:semiHidden="0" w:uiPriority="73" w:unhideWhenUsed="0"/>
+    <w:lsdException w:name="Light Shading Accent 1" w:semiHidden="0" w:uiPriority="60" w:unhideWhenUsed="0"/>
+    <w:lsdException w:name="Light List Accent 1" w:semiHidden="0" w:uiPriority="61" w:unhideWhenUsed="0"/>
+    <w:lsdException w:name="Light Grid Accent 1" w:semiHidden="0" w:uiPriority="62" w:unhideWhenUsed="0"/>
+    <w:lsdException w:name="Medium Shading 1 Accent 1" w:semiHidden="0" w:uiPriority="63" w:unhideWhenUsed="0"/>
+    <w:lsdException w:name="Medium Shading 2 Accent 1" w:semiHidden="0" w:uiPriority="64" w:unhideWhenUsed="0"/>
+    <w:lsdException w:name="Medium List 1 Accent 1" w:semiHidden="0" w:uiPriority="65" w:unhideWhenUsed="0"/>
+    <w:lsdException w:name="Revision" w:unhideWhenUsed="0"/>
+    <w:lsdException w:name="List Paragraph" w:semiHidden="0" w:uiPriority="34" w:unhideWhenUsed="0" w:qFormat="1"/>
+    <w:lsdException w:name="Quote" w:semiHidden="0" w:uiPriority="29" w:unhideWhenUsed="0" w:qFormat="1"/>
+    <w:lsdException w:name="Intense Quote" w:semiHidden="0" w:uiPriority="30" w:unhideWhenUsed="0" w:qFormat="1"/>
+    <w:lsdException w:name="Medium List 2 Accent 1" w:semiHidden="0" w:uiPriority="66" w:unhideWhenUsed="0"/>
+    <w:lsdException w:name="Medium Grid 1 Accent 1" w:semiHidden="0" w:uiPriority="67" w:unhideWhenUsed="0"/>
+    <w:lsdException w:name="Medium Grid 2 Accent 1" w:semiHidden="0" w:uiPriority="68" w:unhideWhenUsed="0"/>
+    <w:lsdException w:name="Medium Grid 3 Accent 1" w:semiHidden="0" w:uiPriority="69" w:unhideWhenUsed="0"/>
+    <w:lsdException w:name="Dark List Accent 1" w:semiHidden="0" w:uiPriority="70" w:unhideWhenUsed="0"/>
+    <w:lsdException w:name="Colorful Shading Accent 1" w:semiHidden="0" w:uiPriority="71" w:unhideWhenUsed="0"/>
+    <w:lsdException w:name="Colorful List Accent 1" w:semiHidden="0" w:uiPriority="72" w:unhideWhenUsed="0"/>
+    <w:lsdException w:name="Colorful Grid Accent 1" w:semiHidden="0" w:uiPriority="73" w:unhideWhenUsed="0"/>
+    <w:lsdException w:name="Light Shading Accent 2" w:semiHidden="0" w:uiPriority="60" w:unhideWhenUsed="0"/>
+    <w:lsdException w:name="Light List Accent 2" w:semiHidden="0" w:uiPriority="61" w:unhideWhenUsed="0"/>
+    <w:lsdException w:name="Light Grid Accent 2" w:semiHidden="0" w:uiPriority="62" w:unhideWhenUsed="0"/>
+    <w:lsdException w:name="Medium Shading 1 Accent 2" w:semiHidden="0" w:uiPriority="63" w:unhideWhenUsed="0"/>
+    <w:lsdException w:name="Medium Shading 2 Accent 2" w:semiHidden="0" w:uiPriority="64" w:unhideWhenUsed="0"/>
+    <w:lsdException w:name="Medium List 1 Accent 2" w:semiHidden="0" w:uiPriority="65" w:unhideWhenUsed="0"/>
+    <w:lsdException w:name="Medium List 2 Accent 2" w:semiHidden="0" w:uiPriority="66" w:unhideWhenUsed="0"/>
+    <w:lsdException w:name="Medium Grid 1 Accent 2" w:semiHidden="0" w:uiPriority="67" w:unhideWhenUsed="0"/>
+    <w:lsdException w:name="Medium Grid 2 Accent 2" w:semiHidden="0" w:uiPriority="68" w:unhideWhenUsed="0"/>
+    <w:lsdException w:name="Medium Grid 3 Accent 2" w:semiHidden="0" w:uiPriority="69" w:unhideWhenUsed="0"/>
+    <w:lsdException w:name="Dark List Accent 2" w:semiHidden="0" w:uiPriority="70" w:unhideWhenUsed="0"/>
+    <w:lsdException w:name="Colorful Shading Accent 2" w:semiHidden="0" w:uiPriority="71" w:unhideWhenUsed="0"/>
+    <w:lsdException w:name="Colorful List Accent 2" w:semiHidden="0" w:uiPriority="72" w:unhideWhenUsed="0"/>
+    <w:lsdException w:name="Colorful Grid Accent 2" w:semiHidden="0" w:uiPriority="73" w:unhideWhenUsed="0"/>
+    <w:lsdException w:name="Light Shading Accent 3" w:semiHidden="0" w:uiPriority="60" w:unhideWhenUsed="0"/>
+    <w:lsdException w:name="Light List Accent 3" w:semiHidden="0" w:uiPriority="61" w:unhideWhenUsed="0"/>
+    <w:lsdException w:name="Light Grid Accent 3" w:semiHidden="0" w:uiPriority="62" w:unhideWhenUsed="0"/>
+    <w:lsdException w:name="Medium Shading 1 Accent 3" w:semiHidden="0" w:uiPriority="63" w:unhideWhenUsed="0"/>
+    <w:lsdException w:name="Medium Shading 2 Accent 3" w:semiHidden="0" w:uiPriority="64" w:unhideWhenUsed="0"/>
+    <w:lsdException w:name="Medium List 1 Accent 3" w:semiHidden="0" w:uiPriority="65" w:unhideWhenUsed="0"/>
+    <w:lsdException w:name="Medium List 2 Accent 3" w:semiHidden="0" w:uiPriority="66" w:unhideWhenUsed="0"/>
+    <w:lsdException w:name="Medium Grid 1 Accent 3" w:semiHidden="0" w:uiPriority="67" w:unhideWhenUsed="0"/>
+    <w:lsdException w:name="Medium Grid 2 Accent 3" w:semiHidden="0" w:uiPriority="68" w:unhideWhenUsed="0"/>
+    <w:lsdException w:name="Medium Grid 3 Accent 3" w:semiHidden="0" w:uiPriority="69" w:unhideWhenUsed="0"/>
+    <w:lsdException w:name="Dark List Accent 3" w:semiHidden="0" w:uiPriority="70" w:unhideWhenUsed="0"/>
+    <w:lsdException w:name="Colorful Shading Accent 3" w:semiHidden="0" w:uiPriority="71" w:unhideWhenUsed="0"/>
+    <w:lsdException w:name="Colorful List Accent 3" w:semiHidden="0" w:uiPriority="72" w:unhideWhenUsed="0"/>
+    <w:lsdException w:name="Colorful Grid Accent 3" w:semiHidden="0" w:uiPriority="73" w:unhideWhenUsed="0"/>
+    <w:lsdException w:name="Light Shading Accent 4" w:semiHidden="0" w:uiPriority="60" w:unhideWhenUsed="0"/>
+    <w:lsdException w:name="Light List Accent 4" w:semiHidden="0" w:uiPriority="61" w:unhideWhenUsed="0"/>
+    <w:lsdException w:name="Light Grid Accent 4" w:semiHidden="0" w:uiPriority="62" w:unhideWhenUsed="0"/>
+    <w:lsdException w:name="Medium Shading 1 Accent 4" w:semiHidden="0" w:uiPriority="63" w:unhideWhenUsed="0"/>
+    <w:lsdException w:name="Medium Shading 2 Accent 4" w:semiHidden="0" w:uiPriority="64" w:unhideWhenUsed="0"/>
+    <w:lsdException w:name="Medium List 1 Accent 4" w:semiHidden="0" w:uiPriority="65" w:unhideWhenUsed="0"/>
+    <w:lsdException w:name="Medium List 2 Accent 4" w:semiHidden="0" w:uiPriority="66" w:unhideWhenUsed="0"/>
+    <w:lsdException w:name="Medium Grid 1 Accent 4" w:semiHidden="0" w:uiPriority="67" w:unhideWhenUsed="0"/>
+    <w:lsdException w:name="Medium Grid 2 Accent 4" w:semiHidden="0" w:uiPriority="68" w:unhideWhenUsed="0"/>
+    <w:lsdException w:name="Medium Grid 3 Accent 4" w:semiHidden="0" w:uiPriority="69" w:unhideWhenUsed="0"/>
+    <w:lsdException w:name="Dark List Accent 4" w:semiHidden="0" w:uiPriority="70" w:unhideWhenUsed="0"/>
+    <w:lsdException w:name="Colorful Shading Accent 4" w:semiHidden="0" w:uiPriority="71" w:unhideWhenUsed="0"/>
+    <w:lsdException w:name="Colorful List Accent 4" w:semiHidden="0" w:uiPriority="72" w:unhideWhenUsed="0"/>
+    <w:lsdException w:name="Colorful Grid Accent 4" w:semiHidden="0" w:uiPriority="73" w:unhideWhenUsed="0"/>
+    <w:lsdException w:name="Light Shading Accent 5" w:semiHidden="0" w:uiPriority="60" w:unhideWhenUsed="0"/>
+    <w:lsdException w:name="Light List Accent 5" w:semiHidden="0" w:uiPriority="61" w:unhideWhenUsed="0"/>
+    <w:lsdException w:name="Light Grid Accent 5" w:semiHidden="0" w:uiPriority="62" w:unhideWhenUsed="0"/>
+    <w:lsdException w:name="Medium Shading 1 Accent 5" w:semiHidden="0" w:uiPriority="63" w:unhideWhenUsed="0"/>
+    <w:lsdException w:name="Medium Shading 2 Accent 5" w:semiHidden="0" w:uiPriority="64" w:unhideWhenUsed="0"/>
+    <w:lsdException w:name="Medium List 1 Accent 5" w:semiHidden="0" w:uiPriority="65" w:unhideWhenUsed="0"/>
+    <w:lsdException w:name="Medium List 2 Accent 5" w:semiHidden="0" w:uiPriority="66" w:unhideWhenUsed="0"/>
+    <w:lsdException w:name="Medium Grid 1 Accent 5" w:semiHidden="0" w:uiPriority="67" w:unhideWhenUsed="0"/>
+    <w:lsdException w:name="Medium Grid 2 Accent 5" w:semiHidden="0" w:uiPriority="68" w:unhideWhenUsed="0"/>
+    <w:lsdException w:name="Medium Grid 3 Accent 5" w:semiHidden="0" w:uiPriority="69" w:unhideWhenUsed="0"/>
+    <w:lsdException w:name="Dark List Accent 5" w:semiHidden="0" w:uiPriority="70" w:unhideWhenUsed="0"/>
+    <w:lsdException w:name="Colorful Shading Accent 5" w:semiHidden="0" w:uiPriority="71" w:unhideWhenUsed="0"/>
+    <w:lsdException w:name="Colorful List Accent 5" w:semiHidden="0" w:uiPriority="72" w:unhideWhenUsed="0"/>
+    <w:lsdException w:name="Colorful Grid Accent 5" w:semiHidden="0" w:uiPriority="73" w:unhideWhenUsed="0"/>
+    <w:lsdException w:name="Light Shading Accent 6" w:semiHidden="0" w:uiPriority="60" w:unhideWhenUsed="0"/>
+    <w:lsdException w:name="Light List Accent 6" w:semiHidden="0" w:uiPriority="61" w:unhideWhenUsed="0"/>
+    <w:lsdException w:name="Light Grid Accent 6" w:semiHidden="0" w:uiPriority="62" w:unhideWhenUsed="0"/>
+    <w:lsdException w:name="Medium Shading 1 Accent 6" w:semiHidden="0" w:uiPriority="63" w:unhideWhenUsed="0"/>
+    <w:lsdException w:name="Medium Shading 2 Accent 6" w:semiHidden="0" w:uiPriority="64" w:unhideWhenUsed="0"/>
+    <w:lsdException w:name="Medium List 1 Accent 6" w:semiHidden="0" w:uiPriority="65" w:unhideWhenUsed="0"/>
+    <w:lsdException w:name="Medium List 2 Accent 6" w:semiHidden="0" w:uiPriority="66" w:unhideWhenUsed="0"/>
+    <w:lsdException w:name="Medium Grid 1 Accent 6" w:semiHidden="0" w:uiPriority="67" w:unhideWhenUsed="0"/>
+    <w:lsdException w:name="Medium Grid 2 Accent 6" w:semiHidden="0" w:uiPriority="68" w:unhideWhenUsed="0"/>
+    <w:lsdException w:name="Medium Grid 3 Accent 6" w:semiHidden="0" w:uiPriority="69" w:unhideWhenUsed="0"/>
+    <w:lsdException w:name="Dark List Accent 6" w:semiHidden="0" w:uiPriority="70" w:unhideWhenUsed="0"/>
+    <w:lsdException w:name="Colorful Shading Accent 6" w:semiHidden="0" w:uiPriority="71" w:unhideWhenUsed="0"/>
+    <w:lsdException w:name="Colorful List Accent 6" w:semiHidden="0" w:uiPriority="72" w:unhideWhenUsed="0"/>
+    <w:lsdException w:name="Colorful Grid Accent 6" w:semiHidden="0" w:uiPriority="73" w:unhideWhenUsed="0"/>
+    <w:lsdException w:name="Subtle Emphasis" w:semiHidden="0" w:uiPriority="19" w:unhideWhenUsed="0" w:qFormat="1"/>
+    <w:lsdException w:name="Intense Emphasis" w:semiHidden="0" w:uiPriority="21" w:unhideWhenUsed="0" w:qFormat="1"/>
+    <w:lsdException w:name="Subtle Reference" w:semiHidden="0" w:uiPriority="31" w:unhideWhenUsed="0" w:qFormat="1"/>
+    <w:lsdException w:name="Intense Reference" w:semiHidden="0" w:uiPriority="32" w:unhideWhenUsed="0" w:qFormat="1"/>
+    <w:lsdException w:name="Book Title" w:semiHidden="0" w:uiPriority="33" w:unhideWhenUsed="0" w:qFormat="1"/>
+    <w:lsdException w:name="Bibliography" w:uiPriority="37"/>
+    <w:lsdException w:name="TOC Heading" w:uiPriority="39" w:qFormat="1"/>
+  </w:latentStyles>
+  <w:style w:type="paragraph" w:default="1" w:styleId="Normal">
+    <w:name w:val="Normal"/>
+    <w:qFormat/>
+    <w:rsid w:val="0093459B"/>
+    <w:rPr>
+      <w:rFonts w:eastAsiaTheme="minorEastAsia"/>
+      <w:lang w:eastAsia="ko-KR"/>
+    </w:rPr>
+  </w:style>
+  <w:style w:type="paragraph" w:styleId="Heading1">
+    <w:name w:val="heading 1"/>
+    <w:basedOn w:val="Normal"/>
+    <w:next w:val="Normal"/>
+    <w:link w:val="Heading1Char"/>
+    <w:uiPriority w:val="9"/>
+    <w:qFormat/>
+    <w:rsid w:val="0093459B"/>
+    <w:pPr>
+      <w:keepNext/>
+      <w:keepLines/>
+      <w:spacing w:before="240" w:after="0"/>
+      <w:outlineLvl w:val="0"/>
+    </w:pPr>
+    <w:rPr>
+      <w:rFonts w:asciiTheme="majorHAnsi" w:eastAsiaTheme="majorEastAsia" w:hAnsiTheme="majorHAnsi" w:cstheme="majorBidi"/>
+      <w:color w:val="2E74B5" w:themeColor="accent1" w:themeShade="BF"/>
+      <w:sz w:val="32"/>
+      <w:szCs w:val="32"/>
+    </w:rPr>
+  </w:style>
+  <w:style w:type="paragraph" w:styleId="Heading2">
+    <w:name w:val="heading 2"/>
+    <w:basedOn w:val="Normal"/>
+    <w:next w:val="Normal"/>
+    <w:link w:val="Heading2Char"/>
+    <w:uiPriority w:val="9"/>
+    <w:unhideWhenUsed/>
+    <w:qFormat/>
+    <w:rsid w:val="00CB2C04"/>
+    <w:pPr>
+      <w:keepNext/>
+      <w:keepLines/>
+      <w:spacing w:before="40" w:after="0"/>
+      <w:outlineLvl w:val="1"/>
+    </w:pPr>
+    <w:rPr>
+      <w:rFonts w:asciiTheme="majorHAnsi" w:eastAsiaTheme="majorEastAsia" w:hAnsiTheme="majorHAnsi" w:cstheme="majorBidi"/>
+      <w:color w:val="2E74B5" w:themeColor="accent1" w:themeShade="BF"/>
+      <w:sz w:val="26"/>
+      <w:szCs w:val="26"/>
+    </w:rPr>
+  </w:style>
+  <w:style w:type="paragraph" w:styleId="Heading3">
+    <w:name w:val="heading 3"/>
+    <w:basedOn w:val="Normal"/>
+    <w:next w:val="Normal"/>
+    <w:link w:val="Heading3Char"/>
+    <w:uiPriority w:val="9"/>
+    <w:unhideWhenUsed/>
+    <w:qFormat/>
+    <w:rsid w:val="00CB2C04"/>
+    <w:pPr>
+      <w:keepNext/>
+      <w:keepLines/>
+      <w:spacing w:before="40" w:after="0"/>
+      <w:outlineLvl w:val="2"/>
+    </w:pPr>
+    <w:rPr>
+      <w:rFonts w:asciiTheme="majorHAnsi" w:eastAsiaTheme="majorEastAsia" w:hAnsiTheme="majorHAnsi" w:cstheme="majorBidi"/>
+      <w:color w:val="1F4D78" w:themeColor="accent1" w:themeShade="7F"/>
+      <w:sz w:val="24"/>
+      <w:szCs w:val="24"/>
+    </w:rPr>
+  </w:style>
+  <w:style w:type="character" w:default="1" w:styleId="DefaultParagraphFont">
+    <w:name w:val="Default Paragraph Font"/>
+    <w:uiPriority w:val="1"/>
+    <w:semiHidden/>
+    <w:unhideWhenUsed/>
+  </w:style>
+  <w:style w:type="table" w:default="1" w:styleId="TableNormal">
+    <w:name w:val="Normal Table"/>
+    <w:uiPriority w:val="99"/>
+    <w:semiHidden/>
+    <w:unhideWhenUsed/>
+    <w:tblPr>
+      <w:tblInd w:w="0" w:type="dxa"/>
+      <w:tblCellMar>
+        <w:top w:w="0" w:type="dxa"/>
+        <w:left w:w="108" w:type="dxa"/>
+        <w:bottom w:w="0" w:type="dxa"/>
+        <w:right w:w="108" w:type="dxa"/>
+      </w:tblCellMar>
+    </w:tblPr>
+  </w:style>
+  <w:style w:type="numbering" w:default="1" w:styleId="NoList">
+    <w:name w:val="No List"/>
+    <w:uiPriority w:val="99"/>
+    <w:semiHidden/>
+    <w:unhideWhenUsed/>
+  </w:style>
+  <w:style w:type="character" w:customStyle="1" w:styleId="Heading1Char">
+    <w:name w:val="Heading 1 Char"/>
+    <w:basedOn w:val="DefaultParagraphFont"/>
+    <w:link w:val="Heading1"/>
+    <w:uiPriority w:val="9"/>
+    <w:rsid w:val="0093459B"/>
+    <w:rPr>
+      <w:rFonts w:asciiTheme="majorHAnsi" w:eastAsiaTheme="majorEastAsia" w:hAnsiTheme="majorHAnsi" w:cstheme="majorBidi"/>
+      <w:color w:val="2E74B5" w:themeColor="accent1" w:themeShade="BF"/>
+      <w:sz w:val="32"/>
+      <w:szCs w:val="32"/>
+      <w:lang w:eastAsia="ko-KR"/>
+    </w:rPr>
+  </w:style>
+  <w:style w:type="paragraph" w:styleId="ListParagraph">
+    <w:name w:val="List Paragraph"/>
+    <w:basedOn w:val="Normal"/>
+    <w:uiPriority w:val="34"/>
+    <w:qFormat/>
+    <w:rsid w:val="0093459B"/>
+    <w:pPr>
+      <w:ind w:left="720"/>
+      <w:contextualSpacing/>
+    </w:pPr>
+  </w:style>
+  <w:style w:type="paragraph" w:styleId="NoSpacing">
+    <w:name w:val="No Spacing"/>
+    <w:uiPriority w:val="1"/>
+    <w:qFormat/>
+    <w:rsid w:val="00590F28"/>
+    <w:pPr>
+      <w:spacing w:after="0" w:line="240" w:lineRule="auto"/>
+    </w:pPr>
+  </w:style>
+  <w:style w:type="character" w:customStyle="1" w:styleId="Heading2Char">
+    <w:name w:val="Heading 2 Char"/>
+    <w:basedOn w:val="DefaultParagraphFont"/>
+    <w:link w:val="Heading2"/>
+    <w:uiPriority w:val="9"/>
+    <w:rsid w:val="00CB2C04"/>
+    <w:rPr>
+      <w:rFonts w:asciiTheme="majorHAnsi" w:eastAsiaTheme="majorEastAsia" w:hAnsiTheme="majorHAnsi" w:cstheme="majorBidi"/>
+      <w:color w:val="2E74B5" w:themeColor="accent1" w:themeShade="BF"/>
+      <w:sz w:val="26"/>
+      <w:szCs w:val="26"/>
+      <w:lang w:eastAsia="ko-KR"/>
+    </w:rPr>
+  </w:style>
+  <w:style w:type="character" w:customStyle="1" w:styleId="Heading3Char">
+    <w:name w:val="Heading 3 Char"/>
+    <w:basedOn w:val="DefaultParagraphFont"/>
+    <w:link w:val="Heading3"/>
+    <w:uiPriority w:val="9"/>
+    <w:rsid w:val="00CB2C04"/>
+    <w:rPr>
+      <w:rFonts w:asciiTheme="majorHAnsi" w:eastAsiaTheme="majorEastAsia" w:hAnsiTheme="majorHAnsi" w:cstheme="majorBidi"/>
+      <w:color w:val="1F4D78" w:themeColor="accent1" w:themeShade="7F"/>
+      <w:sz w:val="24"/>
+      <w:szCs w:val="24"/>
+      <w:lang w:eastAsia="ko-KR"/>
+    </w:rPr>
+  </w:style>
+  <w:style w:type="paragraph" w:styleId="Header">
+    <w:name w:val="header"/>
+    <w:basedOn w:val="Normal"/>
+    <w:link w:val="HeaderChar"/>
+    <w:uiPriority w:val="99"/>
+    <w:unhideWhenUsed/>
+    <w:rsid w:val="001E5C29"/>
+    <w:pPr>
+      <w:tabs>
+        <w:tab w:val="center" w:pos="4680"/>
+        <w:tab w:val="right" w:pos="9360"/>
+      </w:tabs>
+      <w:spacing w:after="0" w:line="240" w:lineRule="auto"/>
+    </w:pPr>
+  </w:style>
+  <w:style w:type="character" w:customStyle="1" w:styleId="HeaderChar">
+    <w:name w:val="Header Char"/>
+    <w:basedOn w:val="DefaultParagraphFont"/>
+    <w:link w:val="Header"/>
+    <w:uiPriority w:val="99"/>
+    <w:rsid w:val="001E5C29"/>
+    <w:rPr>
+      <w:rFonts w:eastAsiaTheme="minorEastAsia"/>
+      <w:lang w:eastAsia="ko-KR"/>
+    </w:rPr>
+  </w:style>
+  <w:style w:type="paragraph" w:styleId="Footer">
+    <w:name w:val="footer"/>
+    <w:basedOn w:val="Normal"/>
+    <w:link w:val="FooterChar"/>
+    <w:uiPriority w:val="99"/>
+    <w:unhideWhenUsed/>
+    <w:rsid w:val="001E5C29"/>
+    <w:pPr>
+      <w:tabs>
+        <w:tab w:val="center" w:pos="4680"/>
+        <w:tab w:val="right" w:pos="9360"/>
+      </w:tabs>
+      <w:spacing w:after="0" w:line="240" w:lineRule="auto"/>
+    </w:pPr>
+  </w:style>
+  <w:style w:type="character" w:customStyle="1" w:styleId="FooterChar">
+    <w:name w:val="Footer Char"/>
+    <w:basedOn w:val="DefaultParagraphFont"/>
+    <w:link w:val="Footer"/>
+    <w:uiPriority w:val="99"/>
+    <w:rsid w:val="001E5C29"/>
+    <w:rPr>
+      <w:rFonts w:eastAsiaTheme="minorEastAsia"/>
+      <w:lang w:eastAsia="ko-KR"/>
+    </w:rPr>
+  </w:style>
+  <w:style w:type="paragraph" w:styleId="BalloonText">
+    <w:name w:val="Balloon Text"/>
+    <w:basedOn w:val="Normal"/>
+    <w:link w:val="BalloonTextChar"/>
+    <w:uiPriority w:val="99"/>
+    <w:semiHidden/>
+    <w:unhideWhenUsed/>
+    <w:rsid w:val="001E5C29"/>
+    <w:pPr>
+      <w:spacing w:after="0" w:line="240" w:lineRule="auto"/>
+    </w:pPr>
+    <w:rPr>
+      <w:rFonts w:ascii="Tahoma" w:hAnsi="Tahoma" w:cs="Tahoma"/>
+      <w:sz w:val="16"/>
+      <w:szCs w:val="16"/>
+    </w:rPr>
+  </w:style>
+  <w:style w:type="character" w:customStyle="1" w:styleId="BalloonTextChar">
+    <w:name w:val="Balloon Text Char"/>
+    <w:basedOn w:val="DefaultParagraphFont"/>
+    <w:link w:val="BalloonText"/>
+    <w:uiPriority w:val="99"/>
+    <w:semiHidden/>
+    <w:rsid w:val="001E5C29"/>
+    <w:rPr>
+      <w:rFonts w:ascii="Tahoma" w:eastAsiaTheme="minorEastAsia" w:hAnsi="Tahoma" w:cs="Tahoma"/>
+      <w:sz w:val="16"/>
+      <w:szCs w:val="16"/>
+      <w:lang w:eastAsia="ko-KR"/>
+    </w:rPr>
+  </w:style>
 </w:styles>
 </file>
 
 <file path=word/charts/chart1.xml><?xml version="1.0" encoding="utf-8"?>
 <c:chartSpace xmlns:c="http://schemas.openxmlformats.org/drawingml/2006/chart" xmlns:a="http://schemas.openxmlformats.org/drawingml/2006/main" xmlns:r="http://schemas.openxmlformats.org/officeDocument/2006/relationships">
   <c:date1904 val="0"/>
-  <c:lang val="en-US"/>
+  <c:lang val="en-CA"/>
   <c:roundedCorners val="0"/>
   <mc:AlternateContent xmlns:mc="http://schemas.openxmlformats.org/markup-compatibility/2006">
     <mc:Choice xmlns:c14="http://schemas.microsoft.com/office/drawing/2007/8/2/chart" Requires="c14">
@@ -6249,37 +6925,6 @@
         </a:ln>
         <a:effectLst/>
       </c:spPr>
-      <c:txPr>
-        <a:bodyPr rot="0" spcFirstLastPara="1" vertOverflow="ellipsis" vert="horz" wrap="square" anchor="ctr" anchorCtr="1"/>
-        <a:lstStyle/>
-        <a:p>
-          <a:pPr>
-            <a:defRPr sz="1440" b="0" i="0" u="none" strike="noStrike" kern="1200" cap="all" spc="0" baseline="0">
-              <a:gradFill>
-                <a:gsLst>
-                  <a:gs pos="0">
-                    <a:schemeClr val="dk1">
-                      <a:lumMod val="50000"/>
-                      <a:lumOff val="50000"/>
-                    </a:schemeClr>
-                  </a:gs>
-                  <a:gs pos="100000">
-                    <a:schemeClr val="dk1">
-                      <a:lumMod val="85000"/>
-                      <a:lumOff val="15000"/>
-                    </a:schemeClr>
-                  </a:gs>
-                </a:gsLst>
-                <a:lin ang="5400000" scaled="0"/>
-              </a:gradFill>
-              <a:latin typeface="+mn-lt"/>
-              <a:ea typeface="+mn-ea"/>
-              <a:cs typeface="+mn-cs"/>
-            </a:defRPr>
-          </a:pPr>
-          <a:endParaRPr lang="en-US"/>
-        </a:p>
-      </c:txPr>
     </c:title>
     <c:autoTitleDeleted val="0"/>
     <c:plotArea>
@@ -6608,11 +7253,11 @@
         </c:dLbls>
         <c:marker val="1"/>
         <c:smooth val="0"/>
-        <c:axId val="374250256"/>
-        <c:axId val="374251040"/>
+        <c:axId val="150717440"/>
+        <c:axId val="194006400"/>
       </c:lineChart>
       <c:catAx>
-        <c:axId val="374250256"/>
+        <c:axId val="150717440"/>
         <c:scaling>
           <c:orientation val="minMax"/>
         </c:scaling>
@@ -6655,7 +7300,7 @@
             <a:endParaRPr lang="en-US"/>
           </a:p>
         </c:txPr>
-        <c:crossAx val="374251040"/>
+        <c:crossAx val="194006400"/>
         <c:crosses val="autoZero"/>
         <c:auto val="1"/>
         <c:lblAlgn val="ctr"/>
@@ -6663,7 +7308,7 @@
         <c:noMultiLvlLbl val="0"/>
       </c:catAx>
       <c:valAx>
-        <c:axId val="374251040"/>
+        <c:axId val="194006400"/>
         <c:scaling>
           <c:orientation val="minMax"/>
         </c:scaling>
@@ -6703,32 +7348,12 @@
             </a:ln>
             <a:effectLst/>
           </c:spPr>
-          <c:txPr>
-            <a:bodyPr rot="-5400000" spcFirstLastPara="1" vertOverflow="ellipsis" vert="horz" wrap="square" anchor="ctr" anchorCtr="1"/>
-            <a:lstStyle/>
-            <a:p>
-              <a:pPr>
-                <a:defRPr sz="900" b="0" i="0" u="none" strike="noStrike" kern="1200" baseline="0">
-                  <a:solidFill>
-                    <a:schemeClr val="dk1">
-                      <a:lumMod val="65000"/>
-                      <a:lumOff val="35000"/>
-                    </a:schemeClr>
-                  </a:solidFill>
-                  <a:latin typeface="+mn-lt"/>
-                  <a:ea typeface="+mn-ea"/>
-                  <a:cs typeface="+mn-cs"/>
-                </a:defRPr>
-              </a:pPr>
-              <a:endParaRPr lang="en-US"/>
-            </a:p>
-          </c:txPr>
         </c:title>
         <c:numFmt formatCode="General" sourceLinked="1"/>
         <c:majorTickMark val="none"/>
         <c:minorTickMark val="none"/>
         <c:tickLblPos val="nextTo"/>
-        <c:crossAx val="374250256"/>
+        <c:crossAx val="150717440"/>
         <c:crosses val="autoZero"/>
         <c:crossBetween val="between"/>
       </c:valAx>
@@ -6800,560 +7425,10 @@
       <a:endParaRPr lang="en-US"/>
     </a:p>
   </c:txPr>
-  <c:externalData r:id="rId3">
+  <c:externalData r:id="rId1">
     <c:autoUpdate val="0"/>
   </c:externalData>
 </c:chartSpace>
-</file>
-
-<file path=word/charts/colors1.xml><?xml version="1.0" encoding="utf-8"?>
-<cs:colorStyle xmlns:cs="http://schemas.microsoft.com/office/drawing/2012/chartStyle" xmlns:a="http://schemas.openxmlformats.org/drawingml/2006/main" meth="cycle" id="10">
-  <a:schemeClr val="accent1"/>
-  <a:schemeClr val="accent2"/>
-  <a:schemeClr val="accent3"/>
-  <a:schemeClr val="accent4"/>
-  <a:schemeClr val="accent5"/>
-  <a:schemeClr val="accent6"/>
-  <cs:variation/>
-  <cs:variation>
-    <a:lumMod val="60000"/>
-  </cs:variation>
-  <cs:variation>
-    <a:lumMod val="80000"/>
-    <a:lumOff val="20000"/>
-  </cs:variation>
-  <cs:variation>
-    <a:lumMod val="80000"/>
-  </cs:variation>
-  <cs:variation>
-    <a:lumMod val="60000"/>
-    <a:lumOff val="40000"/>
-  </cs:variation>
-  <cs:variation>
-    <a:lumMod val="50000"/>
-  </cs:variation>
-  <cs:variation>
-    <a:lumMod val="70000"/>
-    <a:lumOff val="30000"/>
-  </cs:variation>
-  <cs:variation>
-    <a:lumMod val="70000"/>
-  </cs:variation>
-  <cs:variation>
-    <a:lumMod val="50000"/>
-    <a:lumOff val="50000"/>
-  </cs:variation>
-</cs:colorStyle>
-</file>
-
-<file path=word/charts/style1.xml><?xml version="1.0" encoding="utf-8"?>
-<cs:chartStyle xmlns:cs="http://schemas.microsoft.com/office/drawing/2012/chartStyle" xmlns:a="http://schemas.openxmlformats.org/drawingml/2006/main" id="234">
-  <cs:axisTitle>
-    <cs:lnRef idx="0"/>
-    <cs:fillRef idx="0"/>
-    <cs:effectRef idx="0"/>
-    <cs:fontRef idx="minor">
-      <a:schemeClr val="dk1">
-        <a:lumMod val="65000"/>
-        <a:lumOff val="35000"/>
-      </a:schemeClr>
-    </cs:fontRef>
-    <cs:defRPr sz="900" kern="1200"/>
-  </cs:axisTitle>
-  <cs:categoryAxis>
-    <cs:lnRef idx="0"/>
-    <cs:fillRef idx="0"/>
-    <cs:effectRef idx="0"/>
-    <cs:fontRef idx="minor">
-      <a:schemeClr val="dk1">
-        <a:lumMod val="65000"/>
-        <a:lumOff val="35000"/>
-      </a:schemeClr>
-    </cs:fontRef>
-    <cs:spPr>
-      <a:ln w="9525" cap="flat" cmpd="sng" algn="ctr">
-        <a:solidFill>
-          <a:schemeClr val="dk1">
-            <a:lumMod val="15000"/>
-            <a:lumOff val="85000"/>
-          </a:schemeClr>
-        </a:solidFill>
-        <a:round/>
-      </a:ln>
-    </cs:spPr>
-    <cs:defRPr sz="1000" kern="1200"/>
-  </cs:categoryAxis>
-  <cs:chartArea>
-    <cs:lnRef idx="0"/>
-    <cs:fillRef idx="0"/>
-    <cs:effectRef idx="0"/>
-    <cs:fontRef idx="minor">
-      <a:schemeClr val="dk1"/>
-    </cs:fontRef>
-    <cs:spPr>
-      <a:solidFill>
-        <a:schemeClr val="lt1"/>
-      </a:solidFill>
-      <a:ln w="9525" cap="flat" cmpd="sng" algn="ctr">
-        <a:solidFill>
-          <a:schemeClr val="dk1">
-            <a:lumMod val="15000"/>
-            <a:lumOff val="85000"/>
-          </a:schemeClr>
-        </a:solidFill>
-        <a:round/>
-      </a:ln>
-    </cs:spPr>
-    <cs:defRPr sz="900" kern="1200"/>
-  </cs:chartArea>
-  <cs:dataLabel>
-    <cs:lnRef idx="0"/>
-    <cs:fillRef idx="0"/>
-    <cs:effectRef idx="0"/>
-    <cs:fontRef idx="minor">
-      <cs:styleClr val="auto"/>
-    </cs:fontRef>
-    <cs:spPr/>
-    <cs:defRPr sz="900" b="1" i="0" u="none" strike="noStrike" kern="1200" baseline="0"/>
-  </cs:dataLabel>
-  <cs:dataLabelCallout>
-    <cs:lnRef idx="0"/>
-    <cs:fillRef idx="0"/>
-    <cs:effectRef idx="0"/>
-    <cs:fontRef idx="minor">
-      <a:schemeClr val="dk1">
-        <a:lumMod val="65000"/>
-        <a:lumOff val="35000"/>
-      </a:schemeClr>
-    </cs:fontRef>
-    <cs:spPr>
-      <a:solidFill>
-        <a:schemeClr val="lt1"/>
-      </a:solidFill>
-      <a:ln w="9575">
-        <a:solidFill>
-          <a:schemeClr val="lt1">
-            <a:lumMod val="75000"/>
-          </a:schemeClr>
-        </a:solidFill>
-      </a:ln>
-    </cs:spPr>
-    <cs:defRPr sz="900" kern="1200"/>
-    <cs:bodyPr rot="0" spcFirstLastPara="1" vertOverflow="clip" horzOverflow="clip" vert="horz" wrap="square" lIns="36576" tIns="18288" rIns="36576" bIns="18288" anchor="ctr" anchorCtr="1">
-      <a:spAutoFit/>
-    </cs:bodyPr>
-  </cs:dataLabelCallout>
-  <cs:dataPoint>
-    <cs:lnRef idx="0"/>
-    <cs:fillRef idx="0">
-      <cs:styleClr val="auto"/>
-    </cs:fillRef>
-    <cs:effectRef idx="0"/>
-    <cs:fontRef idx="minor">
-      <a:schemeClr val="dk1"/>
-    </cs:fontRef>
-    <cs:spPr>
-      <a:solidFill>
-        <a:schemeClr val="phClr"/>
-      </a:solidFill>
-    </cs:spPr>
-  </cs:dataPoint>
-  <cs:dataPoint3D>
-    <cs:lnRef idx="0"/>
-    <cs:fillRef idx="0">
-      <cs:styleClr val="auto"/>
-    </cs:fillRef>
-    <cs:effectRef idx="0"/>
-    <cs:fontRef idx="minor">
-      <a:schemeClr val="dk1"/>
-    </cs:fontRef>
-    <cs:spPr>
-      <a:solidFill>
-        <a:schemeClr val="phClr"/>
-      </a:solidFill>
-    </cs:spPr>
-  </cs:dataPoint3D>
-  <cs:dataPointLine>
-    <cs:lnRef idx="0">
-      <cs:styleClr val="auto"/>
-    </cs:lnRef>
-    <cs:fillRef idx="0"/>
-    <cs:effectRef idx="0"/>
-    <cs:fontRef idx="minor">
-      <a:schemeClr val="dk1"/>
-    </cs:fontRef>
-    <cs:spPr>
-      <a:ln w="19050" cap="rnd" cmpd="sng" algn="ctr">
-        <a:solidFill>
-          <a:schemeClr val="phClr">
-            <a:shade val="95000"/>
-            <a:satMod val="105000"/>
-          </a:schemeClr>
-        </a:solidFill>
-        <a:round/>
-      </a:ln>
-    </cs:spPr>
-  </cs:dataPointLine>
-  <cs:dataPointMarker>
-    <cs:lnRef idx="0"/>
-    <cs:fillRef idx="0"/>
-    <cs:effectRef idx="0"/>
-    <cs:fontRef idx="minor">
-      <a:schemeClr val="dk1"/>
-    </cs:fontRef>
-    <cs:spPr>
-      <a:solidFill>
-        <a:schemeClr val="lt1"/>
-      </a:solidFill>
-    </cs:spPr>
-  </cs:dataPointMarker>
-  <cs:dataPointMarkerLayout symbol="circle" size="17"/>
-  <cs:dataPointWireframe>
-    <cs:lnRef idx="0">
-      <cs:styleClr val="auto"/>
-    </cs:lnRef>
-    <cs:fillRef idx="1"/>
-    <cs:effectRef idx="0"/>
-    <cs:fontRef idx="minor">
-      <a:schemeClr val="dk1"/>
-    </cs:fontRef>
-    <cs:spPr>
-      <a:ln w="9525">
-        <a:solidFill>
-          <a:schemeClr val="phClr"/>
-        </a:solidFill>
-      </a:ln>
-    </cs:spPr>
-  </cs:dataPointWireframe>
-  <cs:dataTable>
-    <cs:lnRef idx="0"/>
-    <cs:fillRef idx="0"/>
-    <cs:effectRef idx="0"/>
-    <cs:fontRef idx="minor">
-      <a:schemeClr val="dk1">
-        <a:lumMod val="65000"/>
-        <a:lumOff val="35000"/>
-      </a:schemeClr>
-    </cs:fontRef>
-    <cs:spPr>
-      <a:ln w="9525">
-        <a:solidFill>
-          <a:schemeClr val="dk1">
-            <a:lumMod val="15000"/>
-            <a:lumOff val="85000"/>
-          </a:schemeClr>
-        </a:solidFill>
-      </a:ln>
-    </cs:spPr>
-    <cs:defRPr sz="900" kern="1200"/>
-  </cs:dataTable>
-  <cs:downBar>
-    <cs:lnRef idx="0"/>
-    <cs:fillRef idx="0"/>
-    <cs:effectRef idx="0"/>
-    <cs:fontRef idx="minor">
-      <a:schemeClr val="dk1"/>
-    </cs:fontRef>
-    <cs:spPr>
-      <a:solidFill>
-        <a:schemeClr val="dk1">
-          <a:lumMod val="75000"/>
-          <a:lumOff val="25000"/>
-        </a:schemeClr>
-      </a:solidFill>
-      <a:ln w="9525">
-        <a:solidFill>
-          <a:schemeClr val="dk1">
-            <a:lumMod val="50000"/>
-            <a:lumOff val="50000"/>
-          </a:schemeClr>
-        </a:solidFill>
-      </a:ln>
-    </cs:spPr>
-  </cs:downBar>
-  <cs:dropLine>
-    <cs:lnRef idx="0"/>
-    <cs:fillRef idx="0"/>
-    <cs:effectRef idx="0"/>
-    <cs:fontRef idx="minor">
-      <a:schemeClr val="dk1"/>
-    </cs:fontRef>
-    <cs:spPr>
-      <a:ln w="9525">
-        <a:solidFill>
-          <a:schemeClr val="dk1">
-            <a:lumMod val="35000"/>
-            <a:lumOff val="65000"/>
-          </a:schemeClr>
-        </a:solidFill>
-      </a:ln>
-    </cs:spPr>
-  </cs:dropLine>
-  <cs:errorBar>
-    <cs:lnRef idx="0"/>
-    <cs:fillRef idx="0"/>
-    <cs:effectRef idx="0"/>
-    <cs:fontRef idx="minor">
-      <a:schemeClr val="dk1"/>
-    </cs:fontRef>
-    <cs:spPr>
-      <a:ln w="9525">
-        <a:solidFill>
-          <a:schemeClr val="dk1">
-            <a:lumMod val="50000"/>
-            <a:lumOff val="50000"/>
-          </a:schemeClr>
-        </a:solidFill>
-      </a:ln>
-    </cs:spPr>
-  </cs:errorBar>
-  <cs:floor>
-    <cs:lnRef idx="0"/>
-    <cs:fillRef idx="0"/>
-    <cs:effectRef idx="0"/>
-    <cs:fontRef idx="minor">
-      <a:schemeClr val="dk1"/>
-    </cs:fontRef>
-  </cs:floor>
-  <cs:gridlineMajor>
-    <cs:lnRef idx="0"/>
-    <cs:fillRef idx="0"/>
-    <cs:effectRef idx="0"/>
-    <cs:fontRef idx="minor">
-      <a:schemeClr val="dk1"/>
-    </cs:fontRef>
-    <cs:spPr>
-      <a:ln>
-        <a:solidFill>
-          <a:schemeClr val="dk1">
-            <a:lumMod val="15000"/>
-            <a:lumOff val="85000"/>
-          </a:schemeClr>
-        </a:solidFill>
-      </a:ln>
-    </cs:spPr>
-  </cs:gridlineMajor>
-  <cs:gridlineMinor>
-    <cs:lnRef idx="0"/>
-    <cs:fillRef idx="0"/>
-    <cs:effectRef idx="0"/>
-    <cs:fontRef idx="minor">
-      <a:schemeClr val="dk1"/>
-    </cs:fontRef>
-    <cs:spPr>
-      <a:ln>
-        <a:solidFill>
-          <a:schemeClr val="dk1">
-            <a:lumMod val="5000"/>
-            <a:lumOff val="95000"/>
-          </a:schemeClr>
-        </a:solidFill>
-      </a:ln>
-    </cs:spPr>
-  </cs:gridlineMinor>
-  <cs:hiLoLine>
-    <cs:lnRef idx="0"/>
-    <cs:fillRef idx="0"/>
-    <cs:effectRef idx="0"/>
-    <cs:fontRef idx="minor">
-      <a:schemeClr val="dk1"/>
-    </cs:fontRef>
-    <cs:spPr>
-      <a:ln w="9525">
-        <a:solidFill>
-          <a:schemeClr val="dk1">
-            <a:lumMod val="35000"/>
-            <a:lumOff val="65000"/>
-          </a:schemeClr>
-        </a:solidFill>
-      </a:ln>
-    </cs:spPr>
-  </cs:hiLoLine>
-  <cs:leaderLine>
-    <cs:lnRef idx="0"/>
-    <cs:fillRef idx="0"/>
-    <cs:effectRef idx="0"/>
-    <cs:fontRef idx="minor">
-      <a:schemeClr val="dk1"/>
-    </cs:fontRef>
-    <cs:spPr>
-      <a:ln w="9525">
-        <a:solidFill>
-          <a:schemeClr val="dk1">
-            <a:lumMod val="35000"/>
-            <a:lumOff val="65000"/>
-          </a:schemeClr>
-        </a:solidFill>
-      </a:ln>
-    </cs:spPr>
-  </cs:leaderLine>
-  <cs:legend>
-    <cs:lnRef idx="0"/>
-    <cs:fillRef idx="0"/>
-    <cs:effectRef idx="0"/>
-    <cs:fontRef idx="minor">
-      <a:schemeClr val="dk1">
-        <a:lumMod val="65000"/>
-        <a:lumOff val="35000"/>
-      </a:schemeClr>
-    </cs:fontRef>
-    <cs:defRPr sz="900" kern="1200"/>
-  </cs:legend>
-  <cs:plotArea>
-    <cs:lnRef idx="0"/>
-    <cs:fillRef idx="0"/>
-    <cs:effectRef idx="0"/>
-    <cs:fontRef idx="minor">
-      <a:schemeClr val="dk1"/>
-    </cs:fontRef>
-  </cs:plotArea>
-  <cs:plotArea3D>
-    <cs:lnRef idx="0"/>
-    <cs:fillRef idx="0"/>
-    <cs:effectRef idx="0"/>
-    <cs:fontRef idx="minor">
-      <a:schemeClr val="dk1"/>
-    </cs:fontRef>
-  </cs:plotArea3D>
-  <cs:seriesAxis>
-    <cs:lnRef idx="0"/>
-    <cs:fillRef idx="0"/>
-    <cs:effectRef idx="0"/>
-    <cs:fontRef idx="minor">
-      <a:schemeClr val="dk1">
-        <a:lumMod val="65000"/>
-        <a:lumOff val="35000"/>
-      </a:schemeClr>
-    </cs:fontRef>
-    <cs:spPr>
-      <a:ln w="9525" cap="flat" cmpd="sng" algn="ctr">
-        <a:solidFill>
-          <a:schemeClr val="dk1">
-            <a:lumMod val="15000"/>
-            <a:lumOff val="85000"/>
-          </a:schemeClr>
-        </a:solidFill>
-        <a:round/>
-      </a:ln>
-    </cs:spPr>
-    <cs:defRPr sz="900" kern="1200"/>
-  </cs:seriesAxis>
-  <cs:seriesLine>
-    <cs:lnRef idx="0"/>
-    <cs:fillRef idx="0"/>
-    <cs:effectRef idx="0"/>
-    <cs:fontRef idx="minor">
-      <a:schemeClr val="dk1"/>
-    </cs:fontRef>
-    <cs:spPr>
-      <a:ln w="9525">
-        <a:solidFill>
-          <a:schemeClr val="dk1">
-            <a:lumMod val="35000"/>
-            <a:lumOff val="65000"/>
-          </a:schemeClr>
-        </a:solidFill>
-      </a:ln>
-    </cs:spPr>
-  </cs:seriesLine>
-  <cs:title>
-    <cs:lnRef idx="0"/>
-    <cs:fillRef idx="0"/>
-    <cs:effectRef idx="0"/>
-    <cs:fontRef idx="minor">
-      <a:schemeClr val="dk1"/>
-    </cs:fontRef>
-    <cs:defRPr sz="1440" b="0" kern="1200" cap="all" spc="0" baseline="0">
-      <a:gradFill>
-        <a:gsLst>
-          <a:gs pos="0">
-            <a:schemeClr val="dk1">
-              <a:lumMod val="50000"/>
-              <a:lumOff val="50000"/>
-            </a:schemeClr>
-          </a:gs>
-          <a:gs pos="100000">
-            <a:schemeClr val="dk1">
-              <a:lumMod val="85000"/>
-              <a:lumOff val="15000"/>
-            </a:schemeClr>
-          </a:gs>
-        </a:gsLst>
-        <a:lin ang="5400000" scaled="0"/>
-      </a:gradFill>
-    </cs:defRPr>
-  </cs:title>
-  <cs:trendline>
-    <cs:lnRef idx="0">
-      <cs:styleClr val="auto"/>
-    </cs:lnRef>
-    <cs:fillRef idx="0"/>
-    <cs:effectRef idx="0"/>
-    <cs:fontRef idx="minor">
-      <a:schemeClr val="dk1"/>
-    </cs:fontRef>
-    <cs:spPr>
-      <a:ln w="9525" cap="rnd">
-        <a:solidFill>
-          <a:schemeClr val="phClr"/>
-        </a:solidFill>
-      </a:ln>
-    </cs:spPr>
-  </cs:trendline>
-  <cs:trendlineLabel>
-    <cs:lnRef idx="0"/>
-    <cs:fillRef idx="0"/>
-    <cs:effectRef idx="0"/>
-    <cs:fontRef idx="minor">
-      <a:schemeClr val="dk1">
-        <a:lumMod val="65000"/>
-        <a:lumOff val="35000"/>
-      </a:schemeClr>
-    </cs:fontRef>
-    <cs:defRPr sz="900" kern="1200"/>
-  </cs:trendlineLabel>
-  <cs:upBar>
-    <cs:lnRef idx="0"/>
-    <cs:fillRef idx="0"/>
-    <cs:effectRef idx="0"/>
-    <cs:fontRef idx="minor">
-      <a:schemeClr val="dk1"/>
-    </cs:fontRef>
-    <cs:spPr>
-      <a:solidFill>
-        <a:schemeClr val="lt1"/>
-      </a:solidFill>
-      <a:ln w="9525">
-        <a:solidFill>
-          <a:schemeClr val="dk1">
-            <a:lumMod val="50000"/>
-            <a:lumOff val="50000"/>
-          </a:schemeClr>
-        </a:solidFill>
-      </a:ln>
-    </cs:spPr>
-  </cs:upBar>
-  <cs:valueAxis>
-    <cs:lnRef idx="0"/>
-    <cs:fillRef idx="0"/>
-    <cs:effectRef idx="0"/>
-    <cs:fontRef idx="minor">
-      <a:schemeClr val="dk1">
-        <a:lumMod val="65000"/>
-        <a:lumOff val="35000"/>
-      </a:schemeClr>
-    </cs:fontRef>
-    <cs:defRPr sz="900" kern="1200"/>
-  </cs:valueAxis>
-  <cs:wall>
-    <cs:lnRef idx="0"/>
-    <cs:fillRef idx="0"/>
-    <cs:effectRef idx="0"/>
-    <cs:fontRef idx="minor">
-      <a:schemeClr val="dk1"/>
-    </cs:fontRef>
-  </cs:wall>
-</cs:chartStyle>
 </file>
 
 <file path=word/theme/theme1.xml><?xml version="1.0" encoding="utf-8"?>
@@ -7611,7 +7686,7 @@
   <a:extraClrSchemeLst/>
   <a:extLst>
     <a:ext uri="{05A4C25C-085E-4340-85A3-A5531E510DB2}">
-      <thm15:themeFamily xmlns:thm15="http://schemas.microsoft.com/office/thememl/2012/main" name="Office Theme" id="{62F939B6-93AF-4DB8-9C6B-D6C7DFDC589F}" vid="{4A3C46E8-61CC-4603-A589-7422A47A8E4A}"/>
+      <thm15:themeFamily xmlns:thm15="http://schemas.microsoft.com/office/thememl/2012/main" xmlns="" name="Office Theme" id="{62F939B6-93AF-4DB8-9C6B-D6C7DFDC589F}" vid="{4A3C46E8-61CC-4603-A589-7422A47A8E4A}"/>
     </a:ext>
   </a:extLst>
 </a:theme>

</xml_diff>

<commit_message>
added my part to process
</commit_message>
<xml_diff>
--- a/Report Files/process.docx
+++ b/Report Files/process.docx
@@ -3124,21 +3124,7 @@
           <w:rFonts w:ascii="Times New Roman" w:hAnsi="Times New Roman" w:cs="Times New Roman"/>
           <w:sz w:val="24"/>
         </w:rPr>
-        <w:t xml:space="preserve"> For this phase the compiler is the feature that must be completed in order for the MVP to accomplish </w:t>
-      </w:r>
-      <w:r>
-        <w:rPr>
-          <w:rFonts w:ascii="Times New Roman" w:hAnsi="Times New Roman" w:cs="Times New Roman"/>
-          <w:sz w:val="24"/>
-        </w:rPr>
-        <w:t>its</w:t>
-      </w:r>
-      <w:r>
-        <w:rPr>
-          <w:rFonts w:ascii="Times New Roman" w:hAnsi="Times New Roman" w:cs="Times New Roman"/>
-          <w:sz w:val="24"/>
-        </w:rPr>
-        <w:t xml:space="preserve"> task: teach students how to code in c by testing their code and passing back results. This task was split between two tasks: one is to handle the client side form request to put the code in and process it at the server side. The other was doing research on how to actually implement the compiler in the </w:t>
+        <w:t xml:space="preserve"> For this phase the compiler is the feature that must be completed in order for the MVP to accomplish its task: teach students how to code in c by testing their code and passing back results. This task was split between two tasks: one is to handle the client side form request to put the code in and process it at the server side. The other was doing research on how to actually implement the compiler in the </w:t>
       </w:r>
       <w:proofErr w:type="spellStart"/>
       <w:r>
@@ -3154,21 +3140,7 @@
           <w:rFonts w:ascii="Times New Roman" w:hAnsi="Times New Roman" w:cs="Times New Roman"/>
           <w:sz w:val="24"/>
         </w:rPr>
-        <w:t xml:space="preserve"> framework. Both of these tasks were completed, but not in the best possible way for software changes. Instead of putting the compiler code in a separate </w:t>
-      </w:r>
-      <w:r>
-        <w:rPr>
-          <w:rFonts w:ascii="Times New Roman" w:hAnsi="Times New Roman" w:cs="Times New Roman"/>
-          <w:sz w:val="24"/>
-        </w:rPr>
-        <w:t>JavaScript</w:t>
-      </w:r>
-      <w:r>
-        <w:rPr>
-          <w:rFonts w:ascii="Times New Roman" w:hAnsi="Times New Roman" w:cs="Times New Roman"/>
-          <w:sz w:val="24"/>
-        </w:rPr>
-        <w:t xml:space="preserve"> file, the code remains in the same file as the post route. The program still works as intended, but if this code is reused many times later there will be a lot of repetitive code. Thus, this is a bad design and is a goal for us in the future to fix in the next phase.</w:t>
+        <w:t xml:space="preserve"> framework. Both of these tasks were completed, but not in the best possible way for software changes. Instead of putting the compiler code in a separate JavaScript file, the code remains in the same file as the post route. The program still works as intended, but if this code is reused many times later there will be a lot of repetitive code. Thus, this is a bad design and is a goal for us in the future to fix in the next phase.</w:t>
       </w:r>
     </w:p>
     <w:p>
@@ -3223,7 +3195,86 @@
           <w:rFonts w:ascii="Times New Roman" w:hAnsi="Times New Roman" w:cs="Times New Roman"/>
           <w:sz w:val="24"/>
         </w:rPr>
-        <w:t xml:space="preserve"> server and MongoDB. The schema used to store the user information right now is built to adapt to the changes with an extra array field that will store the progress of the user in their lessons. An improvement that as a team that we will need address for the next phase is to write test cases to test the corner, general, and specifics behaviours of all our fun</w:t>
+        <w:t xml:space="preserve"> server and MongoDB. The schema used to store the user information right now is built to adapt to the changes with an extra array field that will store the progress of the user in their lessons. An improvement that as a team that we will need address for the next phase is to write test cases to test the corner, general, and specifics behaviours of all our function/routes.</w:t>
+      </w:r>
+    </w:p>
+    <w:p>
+      <w:pPr>
+        <w:pStyle w:val="NoSpacing"/>
+        <w:rPr>
+          <w:rFonts w:ascii="Times New Roman" w:hAnsi="Times New Roman" w:cs="Times New Roman"/>
+          <w:sz w:val="24"/>
+        </w:rPr>
+      </w:pPr>
+    </w:p>
+    <w:p>
+      <w:pPr>
+        <w:pStyle w:val="NoSpacing"/>
+        <w:pBdr>
+          <w:bottom w:val="single" w:sz="6" w:space="1" w:color="auto"/>
+        </w:pBdr>
+        <w:rPr>
+          <w:rFonts w:ascii="Times New Roman" w:hAnsi="Times New Roman" w:cs="Times New Roman"/>
+          <w:sz w:val="24"/>
+        </w:rPr>
+      </w:pPr>
+      <w:r>
+        <w:rPr>
+          <w:rFonts w:ascii="Times New Roman" w:hAnsi="Times New Roman" w:cs="Times New Roman"/>
+          <w:sz w:val="24"/>
+        </w:rPr>
+        <w:t>Wenfeng Jiang</w:t>
+      </w:r>
+    </w:p>
+    <w:p>
+      <w:pPr>
+        <w:pStyle w:val="NoSpacing"/>
+        <w:rPr>
+          <w:rFonts w:ascii="Times New Roman" w:hAnsi="Times New Roman" w:cs="Times New Roman"/>
+          <w:sz w:val="24"/>
+        </w:rPr>
+      </w:pPr>
+    </w:p>
+    <w:p>
+      <w:pPr>
+        <w:pStyle w:val="NoSpacing"/>
+        <w:rPr>
+          <w:rFonts w:ascii="Times New Roman" w:hAnsi="Times New Roman" w:cs="Times New Roman"/>
+          <w:sz w:val="24"/>
+        </w:rPr>
+      </w:pPr>
+      <w:r>
+        <w:rPr>
+          <w:rFonts w:ascii="Times New Roman" w:hAnsi="Times New Roman" w:cs="Times New Roman"/>
+          <w:sz w:val="24"/>
+        </w:rPr>
+        <w:tab/>
+        <w:t xml:space="preserve">I and Allen were responsible for the server and C compiler part. We did some research on compilers online and quickly divided up our parts, Allen for building a simple server and I will implement the compiler on local disk using JavaScript. The process was smooth and after the server is finished all I had to do is change the syntax for the commands and merge it with the server code. The codes needed to be inputted and saved to a file before compiling so we broke down the work further, Allen getting the input, and me writing it to a file. File writing was </w:t>
+      </w:r>
+      <w:r>
+        <w:rPr>
+          <w:rFonts w:ascii="Times New Roman" w:hAnsi="Times New Roman" w:cs="Times New Roman"/>
+          <w:sz w:val="24"/>
+        </w:rPr>
+        <w:lastRenderedPageBreak/>
+        <w:t>achieved with easy by using the Filesystem module and everything works when we connected everything.</w:t>
+      </w:r>
+    </w:p>
+    <w:p>
+      <w:pPr>
+        <w:pStyle w:val="NoSpacing"/>
+        <w:rPr>
+          <w:rFonts w:ascii="Times New Roman" w:hAnsi="Times New Roman" w:cs="Times New Roman"/>
+          <w:sz w:val="24"/>
+        </w:rPr>
+      </w:pPr>
+      <w:r>
+        <w:rPr>
+          <w:rFonts w:ascii="Times New Roman" w:hAnsi="Times New Roman" w:cs="Times New Roman"/>
+          <w:sz w:val="24"/>
+        </w:rPr>
+        <w:tab/>
+        <w:t>All the outputs were using console.log () so everything is shown on the server, but when I tried to retu</w:t>
       </w:r>
       <w:bookmarkStart w:id="0" w:name="_GoBack"/>
       <w:bookmarkEnd w:id="0"/>
@@ -3232,8 +3283,73 @@
           <w:rFonts w:ascii="Times New Roman" w:hAnsi="Times New Roman" w:cs="Times New Roman"/>
           <w:sz w:val="24"/>
         </w:rPr>
-        <w:t>ction/routes.</w:t>
-      </w:r>
+        <w:t xml:space="preserve">rn the output the user (client-side) it would not show. This is the major problem that we have in this phase. We have tried many methods that included change the out to a “Success” or “fail” instead of the raw output, wrap the output with String type but all failed. At the end we decide to not use compile as a module, but to combine it with the main code and it worked. The solution will be temporary until we find a solution.  </w:t>
+      </w:r>
+    </w:p>
+    <w:p>
+      <w:pPr>
+        <w:pStyle w:val="NoSpacing"/>
+        <w:rPr>
+          <w:rFonts w:ascii="Times New Roman" w:hAnsi="Times New Roman" w:cs="Times New Roman"/>
+          <w:sz w:val="24"/>
+        </w:rPr>
+      </w:pPr>
+      <w:r>
+        <w:rPr>
+          <w:rFonts w:ascii="Times New Roman" w:hAnsi="Times New Roman" w:cs="Times New Roman"/>
+          <w:sz w:val="24"/>
+        </w:rPr>
+        <w:tab/>
+        <w:t xml:space="preserve">Overall this phase was smooth; I and Allen were familiar with web developing so we got the approaches to the problems fast. The task splitting was also great, in other courses I tried using </w:t>
+      </w:r>
+      <w:proofErr w:type="spellStart"/>
+      <w:r>
+        <w:rPr>
+          <w:rFonts w:ascii="Times New Roman" w:hAnsi="Times New Roman" w:cs="Times New Roman"/>
+          <w:sz w:val="24"/>
+        </w:rPr>
+        <w:t>nodejs</w:t>
+      </w:r>
+      <w:proofErr w:type="spellEnd"/>
+      <w:r>
+        <w:rPr>
+          <w:rFonts w:ascii="Times New Roman" w:hAnsi="Times New Roman" w:cs="Times New Roman"/>
+          <w:sz w:val="24"/>
+        </w:rPr>
+        <w:t xml:space="preserve"> but failed but Allen was experienced with the tool and I worked other parts that involved only JavaScript. I have also learned how </w:t>
+      </w:r>
+      <w:proofErr w:type="spellStart"/>
+      <w:r>
+        <w:rPr>
+          <w:rFonts w:ascii="Times New Roman" w:hAnsi="Times New Roman" w:cs="Times New Roman"/>
+          <w:sz w:val="24"/>
+        </w:rPr>
+        <w:t>nodejs</w:t>
+      </w:r>
+      <w:proofErr w:type="spellEnd"/>
+      <w:r>
+        <w:rPr>
+          <w:rFonts w:ascii="Times New Roman" w:hAnsi="Times New Roman" w:cs="Times New Roman"/>
+          <w:sz w:val="24"/>
+        </w:rPr>
+        <w:t xml:space="preserve"> works from Allen during this phase. </w:t>
+      </w:r>
+      <w:r>
+        <w:rPr>
+          <w:rFonts w:ascii="Times New Roman" w:hAnsi="Times New Roman" w:cs="Times New Roman"/>
+          <w:sz w:val="24"/>
+        </w:rPr>
+        <w:t xml:space="preserve">The next phase we will focus on the content of the website by making question and decide on how we are going to test the results. </w:t>
+      </w:r>
+    </w:p>
+    <w:p>
+      <w:pPr>
+        <w:pStyle w:val="NoSpacing"/>
+        <w:rPr>
+          <w:rFonts w:ascii="Times New Roman" w:hAnsi="Times New Roman" w:cs="Times New Roman"/>
+          <w:sz w:val="24"/>
+        </w:rPr>
+      </w:pPr>
     </w:p>
     <w:sectPr>
       <w:pgSz w:w="12240" w:h="15840"/>
@@ -7253,11 +7369,11 @@
         </c:dLbls>
         <c:marker val="1"/>
         <c:smooth val="0"/>
-        <c:axId val="150717440"/>
-        <c:axId val="194006400"/>
+        <c:axId val="160118272"/>
+        <c:axId val="222832320"/>
       </c:lineChart>
       <c:catAx>
-        <c:axId val="150717440"/>
+        <c:axId val="160118272"/>
         <c:scaling>
           <c:orientation val="minMax"/>
         </c:scaling>
@@ -7300,7 +7416,7 @@
             <a:endParaRPr lang="en-US"/>
           </a:p>
         </c:txPr>
-        <c:crossAx val="194006400"/>
+        <c:crossAx val="222832320"/>
         <c:crosses val="autoZero"/>
         <c:auto val="1"/>
         <c:lblAlgn val="ctr"/>
@@ -7308,7 +7424,7 @@
         <c:noMultiLvlLbl val="0"/>
       </c:catAx>
       <c:valAx>
-        <c:axId val="194006400"/>
+        <c:axId val="222832320"/>
         <c:scaling>
           <c:orientation val="minMax"/>
         </c:scaling>
@@ -7353,7 +7469,7 @@
         <c:majorTickMark val="none"/>
         <c:minorTickMark val="none"/>
         <c:tickLblPos val="nextTo"/>
-        <c:crossAx val="150717440"/>
+        <c:crossAx val="160118272"/>
         <c:crosses val="autoZero"/>
         <c:crossBetween val="between"/>
       </c:valAx>
@@ -7686,7 +7802,7 @@
   <a:extraClrSchemeLst/>
   <a:extLst>
     <a:ext uri="{05A4C25C-085E-4340-85A3-A5531E510DB2}">
-      <thm15:themeFamily xmlns:thm15="http://schemas.microsoft.com/office/thememl/2012/main" xmlns="" name="Office Theme" id="{62F939B6-93AF-4DB8-9C6B-D6C7DFDC589F}" vid="{4A3C46E8-61CC-4603-A589-7422A47A8E4A}"/>
+      <thm15:themeFamily xmlns="" xmlns:thm15="http://schemas.microsoft.com/office/thememl/2012/main" name="Office Theme" id="{62F939B6-93AF-4DB8-9C6B-D6C7DFDC589F}" vid="{4A3C46E8-61CC-4603-A589-7422A47A8E4A}"/>
     </a:ext>
   </a:extLst>
 </a:theme>

</xml_diff>